<commit_message>
Fix minor problems with appendices.
</commit_message>
<xml_diff>
--- a/report/ReportV4.docx
+++ b/report/ReportV4.docx
@@ -125,7 +125,6 @@
           <w:szCs w:val="28"/>
         </w:rPr>
       </w:pPr>
-      <w:proofErr w:type="gramStart"/>
       <w:r>
         <w:rPr>
           <w:b/>
@@ -133,20 +132,8 @@
           <w:sz w:val="28"/>
           <w:szCs w:val="28"/>
         </w:rPr>
-        <w:t xml:space="preserve">Danylo  </w:t>
-      </w:r>
-      <w:proofErr w:type="spellStart"/>
-      <w:r>
-        <w:rPr>
-          <w:b/>
-          <w:bCs/>
-          <w:sz w:val="28"/>
-          <w:szCs w:val="28"/>
-        </w:rPr>
-        <w:t>Lysechko</w:t>
-      </w:r>
-      <w:proofErr w:type="spellEnd"/>
-      <w:proofErr w:type="gramEnd"/>
+        <w:t>Danylo  Lysechko</w:t>
+      </w:r>
     </w:p>
     <w:p>
       <w:pPr>
@@ -195,7 +182,7 @@
       <w:pPr>
         <w:pStyle w:val="Heading1"/>
       </w:pPr>
-      <w:bookmarkStart w:id="0" w:name="_Toc186728693"/>
+      <w:bookmarkStart w:id="0" w:name="_Toc186747963"/>
       <w:r>
         <w:lastRenderedPageBreak/>
         <w:t>Abstract</w:t>
@@ -221,16 +208,11 @@
       <w:r>
         <w:t xml:space="preserve"> Since this is </w:t>
       </w:r>
-      <w:proofErr w:type="gramStart"/>
       <w:r>
         <w:t>a</w:t>
       </w:r>
       <w:r>
-        <w:t xml:space="preserve"> first</w:t>
-      </w:r>
-      <w:proofErr w:type="gramEnd"/>
-      <w:r>
-        <w:t xml:space="preserve"> experience with electronic product design for most of the members</w:t>
+        <w:t xml:space="preserve"> first experience with electronic product design for most of the members</w:t>
       </w:r>
       <w:r>
         <w:t>,</w:t>
@@ -287,7 +269,7 @@
           <w:pPr>
             <w:pStyle w:val="TOC1"/>
             <w:tabs>
-              <w:tab w:val="left" w:pos="1100"/>
+              <w:tab w:val="left" w:pos="960"/>
               <w:tab w:val="right" w:leader="dot" w:pos="9074"/>
             </w:tabs>
             <w:rPr>
@@ -295,8 +277,7 @@
               <w:noProof/>
               <w:color w:val="auto"/>
               <w:kern w:val="2"/>
-              <w:sz w:val="22"/>
-              <w:lang w:val="sk-SK" w:eastAsia="sk-SK"/>
+              <w:szCs w:val="24"/>
               <w14:ligatures w14:val="standardContextual"/>
             </w:rPr>
           </w:pPr>
@@ -309,7 +290,7 @@
           <w:r>
             <w:fldChar w:fldCharType="separate"/>
           </w:r>
-          <w:hyperlink w:anchor="_Toc186728693" w:history="1">
+          <w:hyperlink w:anchor="_Toc186747963" w:history="1">
             <w:r>
               <w:rPr>
                 <w:rStyle w:val="Hyperlink"/>
@@ -323,8 +304,7 @@
                 <w:noProof/>
                 <w:color w:val="auto"/>
                 <w:kern w:val="2"/>
-                <w:sz w:val="22"/>
-                <w:lang w:val="sk-SK" w:eastAsia="sk-SK"/>
+                <w:szCs w:val="24"/>
                 <w14:ligatures w14:val="standardContextual"/>
               </w:rPr>
               <w:tab/>
@@ -355,7 +335,7 @@
                 <w:noProof/>
                 <w:webHidden/>
               </w:rPr>
-              <w:instrText xml:space="preserve"> PAGEREF _Toc186728693 \h </w:instrText>
+              <w:instrText xml:space="preserve"> PAGEREF _Toc186747963 \h </w:instrText>
             </w:r>
             <w:r>
               <w:rPr>
@@ -397,12 +377,11 @@
               <w:noProof/>
               <w:color w:val="auto"/>
               <w:kern w:val="2"/>
-              <w:sz w:val="22"/>
-              <w:lang w:val="sk-SK" w:eastAsia="sk-SK"/>
+              <w:szCs w:val="24"/>
               <w14:ligatures w14:val="standardContextual"/>
             </w:rPr>
           </w:pPr>
-          <w:hyperlink w:anchor="_Toc186728694" w:history="1">
+          <w:hyperlink w:anchor="_Toc186747964" w:history="1">
             <w:r>
               <w:rPr>
                 <w:rStyle w:val="Hyperlink"/>
@@ -429,7 +408,7 @@
                 <w:noProof/>
                 <w:webHidden/>
               </w:rPr>
-              <w:instrText xml:space="preserve"> PAGEREF _Toc186728694 \h </w:instrText>
+              <w:instrText xml:space="preserve"> PAGEREF _Toc186747964 \h </w:instrText>
             </w:r>
             <w:r>
               <w:rPr>
@@ -464,7 +443,7 @@
           <w:pPr>
             <w:pStyle w:val="TOC1"/>
             <w:tabs>
-              <w:tab w:val="left" w:pos="1100"/>
+              <w:tab w:val="left" w:pos="960"/>
               <w:tab w:val="right" w:leader="dot" w:pos="9074"/>
             </w:tabs>
             <w:rPr>
@@ -472,12 +451,11 @@
               <w:noProof/>
               <w:color w:val="auto"/>
               <w:kern w:val="2"/>
-              <w:sz w:val="22"/>
-              <w:lang w:val="sk-SK" w:eastAsia="sk-SK"/>
+              <w:szCs w:val="24"/>
               <w14:ligatures w14:val="standardContextual"/>
             </w:rPr>
           </w:pPr>
-          <w:hyperlink w:anchor="_Toc186728695" w:history="1">
+          <w:hyperlink w:anchor="_Toc186747965" w:history="1">
             <w:r>
               <w:rPr>
                 <w:rStyle w:val="Hyperlink"/>
@@ -491,8 +469,7 @@
                 <w:noProof/>
                 <w:color w:val="auto"/>
                 <w:kern w:val="2"/>
-                <w:sz w:val="22"/>
-                <w:lang w:val="sk-SK" w:eastAsia="sk-SK"/>
+                <w:szCs w:val="24"/>
                 <w14:ligatures w14:val="standardContextual"/>
               </w:rPr>
               <w:tab/>
@@ -523,7 +500,7 @@
                 <w:noProof/>
                 <w:webHidden/>
               </w:rPr>
-              <w:instrText xml:space="preserve"> PAGEREF _Toc186728695 \h </w:instrText>
+              <w:instrText xml:space="preserve"> PAGEREF _Toc186747965 \h </w:instrText>
             </w:r>
             <w:r>
               <w:rPr>
@@ -558,7 +535,7 @@
           <w:pPr>
             <w:pStyle w:val="TOC1"/>
             <w:tabs>
-              <w:tab w:val="left" w:pos="1100"/>
+              <w:tab w:val="left" w:pos="960"/>
               <w:tab w:val="right" w:leader="dot" w:pos="9074"/>
             </w:tabs>
             <w:rPr>
@@ -566,12 +543,11 @@
               <w:noProof/>
               <w:color w:val="auto"/>
               <w:kern w:val="2"/>
-              <w:sz w:val="22"/>
-              <w:lang w:val="sk-SK" w:eastAsia="sk-SK"/>
+              <w:szCs w:val="24"/>
               <w14:ligatures w14:val="standardContextual"/>
             </w:rPr>
           </w:pPr>
-          <w:hyperlink w:anchor="_Toc186728696" w:history="1">
+          <w:hyperlink w:anchor="_Toc186747966" w:history="1">
             <w:r>
               <w:rPr>
                 <w:rStyle w:val="Hyperlink"/>
@@ -585,8 +561,7 @@
                 <w:noProof/>
                 <w:color w:val="auto"/>
                 <w:kern w:val="2"/>
-                <w:sz w:val="22"/>
-                <w:lang w:val="sk-SK" w:eastAsia="sk-SK"/>
+                <w:szCs w:val="24"/>
                 <w14:ligatures w14:val="standardContextual"/>
               </w:rPr>
               <w:tab/>
@@ -617,7 +592,7 @@
                 <w:noProof/>
                 <w:webHidden/>
               </w:rPr>
-              <w:instrText xml:space="preserve"> PAGEREF _Toc186728696 \h </w:instrText>
+              <w:instrText xml:space="preserve"> PAGEREF _Toc186747966 \h </w:instrText>
             </w:r>
             <w:r>
               <w:rPr>
@@ -652,7 +627,7 @@
           <w:pPr>
             <w:pStyle w:val="TOC2"/>
             <w:tabs>
-              <w:tab w:val="left" w:pos="1320"/>
+              <w:tab w:val="left" w:pos="1440"/>
               <w:tab w:val="right" w:leader="dot" w:pos="9074"/>
             </w:tabs>
             <w:rPr>
@@ -660,12 +635,11 @@
               <w:noProof/>
               <w:color w:val="auto"/>
               <w:kern w:val="2"/>
-              <w:sz w:val="22"/>
-              <w:lang w:val="sk-SK" w:eastAsia="sk-SK"/>
+              <w:szCs w:val="24"/>
               <w14:ligatures w14:val="standardContextual"/>
             </w:rPr>
           </w:pPr>
-          <w:hyperlink w:anchor="_Toc186728697" w:history="1">
+          <w:hyperlink w:anchor="_Toc186747967" w:history="1">
             <w:r>
               <w:rPr>
                 <w:rStyle w:val="Hyperlink"/>
@@ -680,8 +654,7 @@
                 <w:noProof/>
                 <w:color w:val="auto"/>
                 <w:kern w:val="2"/>
-                <w:sz w:val="22"/>
-                <w:lang w:val="sk-SK" w:eastAsia="sk-SK"/>
+                <w:szCs w:val="24"/>
                 <w14:ligatures w14:val="standardContextual"/>
               </w:rPr>
               <w:tab/>
@@ -713,7 +686,7 @@
                 <w:noProof/>
                 <w:webHidden/>
               </w:rPr>
-              <w:instrText xml:space="preserve"> PAGEREF _Toc186728697 \h </w:instrText>
+              <w:instrText xml:space="preserve"> PAGEREF _Toc186747967 \h </w:instrText>
             </w:r>
             <w:r>
               <w:rPr>
@@ -748,7 +721,7 @@
           <w:pPr>
             <w:pStyle w:val="TOC3"/>
             <w:tabs>
-              <w:tab w:val="left" w:pos="1760"/>
+              <w:tab w:val="left" w:pos="1920"/>
               <w:tab w:val="right" w:leader="dot" w:pos="9074"/>
             </w:tabs>
             <w:rPr>
@@ -756,12 +729,11 @@
               <w:noProof/>
               <w:color w:val="auto"/>
               <w:kern w:val="2"/>
-              <w:sz w:val="22"/>
-              <w:lang w:val="sk-SK" w:eastAsia="sk-SK"/>
+              <w:szCs w:val="24"/>
               <w14:ligatures w14:val="standardContextual"/>
             </w:rPr>
           </w:pPr>
-          <w:hyperlink w:anchor="_Toc186728698" w:history="1">
+          <w:hyperlink w:anchor="_Toc186747968" w:history="1">
             <w:r>
               <w:rPr>
                 <w:rStyle w:val="Hyperlink"/>
@@ -776,8 +748,7 @@
                 <w:noProof/>
                 <w:color w:val="auto"/>
                 <w:kern w:val="2"/>
-                <w:sz w:val="22"/>
-                <w:lang w:val="sk-SK" w:eastAsia="sk-SK"/>
+                <w:szCs w:val="24"/>
                 <w14:ligatures w14:val="standardContextual"/>
               </w:rPr>
               <w:tab/>
@@ -809,7 +780,7 @@
                 <w:noProof/>
                 <w:webHidden/>
               </w:rPr>
-              <w:instrText xml:space="preserve"> PAGEREF _Toc186728698 \h </w:instrText>
+              <w:instrText xml:space="preserve"> PAGEREF _Toc186747968 \h </w:instrText>
             </w:r>
             <w:r>
               <w:rPr>
@@ -844,7 +815,7 @@
           <w:pPr>
             <w:pStyle w:val="TOC3"/>
             <w:tabs>
-              <w:tab w:val="left" w:pos="1760"/>
+              <w:tab w:val="left" w:pos="1920"/>
               <w:tab w:val="right" w:leader="dot" w:pos="9074"/>
             </w:tabs>
             <w:rPr>
@@ -852,12 +823,11 @@
               <w:noProof/>
               <w:color w:val="auto"/>
               <w:kern w:val="2"/>
-              <w:sz w:val="22"/>
-              <w:lang w:val="sk-SK" w:eastAsia="sk-SK"/>
+              <w:szCs w:val="24"/>
               <w14:ligatures w14:val="standardContextual"/>
             </w:rPr>
           </w:pPr>
-          <w:hyperlink w:anchor="_Toc186728699" w:history="1">
+          <w:hyperlink w:anchor="_Toc186747969" w:history="1">
             <w:r>
               <w:rPr>
                 <w:rStyle w:val="Hyperlink"/>
@@ -872,8 +842,7 @@
                 <w:noProof/>
                 <w:color w:val="auto"/>
                 <w:kern w:val="2"/>
-                <w:sz w:val="22"/>
-                <w:lang w:val="sk-SK" w:eastAsia="sk-SK"/>
+                <w:szCs w:val="24"/>
                 <w14:ligatures w14:val="standardContextual"/>
               </w:rPr>
               <w:tab/>
@@ -905,7 +874,7 @@
                 <w:noProof/>
                 <w:webHidden/>
               </w:rPr>
-              <w:instrText xml:space="preserve"> PAGEREF _Toc186728699 \h </w:instrText>
+              <w:instrText xml:space="preserve"> PAGEREF _Toc186747969 \h </w:instrText>
             </w:r>
             <w:r>
               <w:rPr>
@@ -940,7 +909,7 @@
           <w:pPr>
             <w:pStyle w:val="TOC2"/>
             <w:tabs>
-              <w:tab w:val="left" w:pos="1320"/>
+              <w:tab w:val="left" w:pos="1440"/>
               <w:tab w:val="right" w:leader="dot" w:pos="9074"/>
             </w:tabs>
             <w:rPr>
@@ -948,12 +917,11 @@
               <w:noProof/>
               <w:color w:val="auto"/>
               <w:kern w:val="2"/>
-              <w:sz w:val="22"/>
-              <w:lang w:val="sk-SK" w:eastAsia="sk-SK"/>
+              <w:szCs w:val="24"/>
               <w14:ligatures w14:val="standardContextual"/>
             </w:rPr>
           </w:pPr>
-          <w:hyperlink w:anchor="_Toc186728700" w:history="1">
+          <w:hyperlink w:anchor="_Toc186747970" w:history="1">
             <w:r>
               <w:rPr>
                 <w:rStyle w:val="Hyperlink"/>
@@ -968,8 +936,7 @@
                 <w:noProof/>
                 <w:color w:val="auto"/>
                 <w:kern w:val="2"/>
-                <w:sz w:val="22"/>
-                <w:lang w:val="sk-SK" w:eastAsia="sk-SK"/>
+                <w:szCs w:val="24"/>
                 <w14:ligatures w14:val="standardContextual"/>
               </w:rPr>
               <w:tab/>
@@ -1001,7 +968,7 @@
                 <w:noProof/>
                 <w:webHidden/>
               </w:rPr>
-              <w:instrText xml:space="preserve"> PAGEREF _Toc186728700 \h </w:instrText>
+              <w:instrText xml:space="preserve"> PAGEREF _Toc186747970 \h </w:instrText>
             </w:r>
             <w:r>
               <w:rPr>
@@ -1036,7 +1003,7 @@
           <w:pPr>
             <w:pStyle w:val="TOC2"/>
             <w:tabs>
-              <w:tab w:val="left" w:pos="1320"/>
+              <w:tab w:val="left" w:pos="1440"/>
               <w:tab w:val="right" w:leader="dot" w:pos="9074"/>
             </w:tabs>
             <w:rPr>
@@ -1044,12 +1011,11 @@
               <w:noProof/>
               <w:color w:val="auto"/>
               <w:kern w:val="2"/>
-              <w:sz w:val="22"/>
-              <w:lang w:val="sk-SK" w:eastAsia="sk-SK"/>
+              <w:szCs w:val="24"/>
               <w14:ligatures w14:val="standardContextual"/>
             </w:rPr>
           </w:pPr>
-          <w:hyperlink w:anchor="_Toc186728701" w:history="1">
+          <w:hyperlink w:anchor="_Toc186747971" w:history="1">
             <w:r>
               <w:rPr>
                 <w:rStyle w:val="Hyperlink"/>
@@ -1064,8 +1030,7 @@
                 <w:noProof/>
                 <w:color w:val="auto"/>
                 <w:kern w:val="2"/>
-                <w:sz w:val="22"/>
-                <w:lang w:val="sk-SK" w:eastAsia="sk-SK"/>
+                <w:szCs w:val="24"/>
                 <w14:ligatures w14:val="standardContextual"/>
               </w:rPr>
               <w:tab/>
@@ -1097,7 +1062,7 @@
                 <w:noProof/>
                 <w:webHidden/>
               </w:rPr>
-              <w:instrText xml:space="preserve"> PAGEREF _Toc186728701 \h </w:instrText>
+              <w:instrText xml:space="preserve"> PAGEREF _Toc186747971 \h </w:instrText>
             </w:r>
             <w:r>
               <w:rPr>
@@ -1132,7 +1097,7 @@
           <w:pPr>
             <w:pStyle w:val="TOC2"/>
             <w:tabs>
-              <w:tab w:val="left" w:pos="1320"/>
+              <w:tab w:val="left" w:pos="1440"/>
               <w:tab w:val="right" w:leader="dot" w:pos="9074"/>
             </w:tabs>
             <w:rPr>
@@ -1140,12 +1105,11 @@
               <w:noProof/>
               <w:color w:val="auto"/>
               <w:kern w:val="2"/>
-              <w:sz w:val="22"/>
-              <w:lang w:val="sk-SK" w:eastAsia="sk-SK"/>
+              <w:szCs w:val="24"/>
               <w14:ligatures w14:val="standardContextual"/>
             </w:rPr>
           </w:pPr>
-          <w:hyperlink w:anchor="_Toc186728702" w:history="1">
+          <w:hyperlink w:anchor="_Toc186747972" w:history="1">
             <w:r>
               <w:rPr>
                 <w:rStyle w:val="Hyperlink"/>
@@ -1160,8 +1124,7 @@
                 <w:noProof/>
                 <w:color w:val="auto"/>
                 <w:kern w:val="2"/>
-                <w:sz w:val="22"/>
-                <w:lang w:val="sk-SK" w:eastAsia="sk-SK"/>
+                <w:szCs w:val="24"/>
                 <w14:ligatures w14:val="standardContextual"/>
               </w:rPr>
               <w:tab/>
@@ -1193,7 +1156,7 @@
                 <w:noProof/>
                 <w:webHidden/>
               </w:rPr>
-              <w:instrText xml:space="preserve"> PAGEREF _Toc186728702 \h </w:instrText>
+              <w:instrText xml:space="preserve"> PAGEREF _Toc186747972 \h </w:instrText>
             </w:r>
             <w:r>
               <w:rPr>
@@ -1228,7 +1191,7 @@
           <w:pPr>
             <w:pStyle w:val="TOC2"/>
             <w:tabs>
-              <w:tab w:val="left" w:pos="1320"/>
+              <w:tab w:val="left" w:pos="1440"/>
               <w:tab w:val="right" w:leader="dot" w:pos="9074"/>
             </w:tabs>
             <w:rPr>
@@ -1236,12 +1199,11 @@
               <w:noProof/>
               <w:color w:val="auto"/>
               <w:kern w:val="2"/>
-              <w:sz w:val="22"/>
-              <w:lang w:val="sk-SK" w:eastAsia="sk-SK"/>
+              <w:szCs w:val="24"/>
               <w14:ligatures w14:val="standardContextual"/>
             </w:rPr>
           </w:pPr>
-          <w:hyperlink w:anchor="_Toc186728703" w:history="1">
+          <w:hyperlink w:anchor="_Toc186747973" w:history="1">
             <w:r>
               <w:rPr>
                 <w:rStyle w:val="Hyperlink"/>
@@ -1255,8 +1217,7 @@
                 <w:noProof/>
                 <w:color w:val="auto"/>
                 <w:kern w:val="2"/>
-                <w:sz w:val="22"/>
-                <w:lang w:val="sk-SK" w:eastAsia="sk-SK"/>
+                <w:szCs w:val="24"/>
                 <w14:ligatures w14:val="standardContextual"/>
               </w:rPr>
               <w:tab/>
@@ -1287,7 +1248,7 @@
                 <w:noProof/>
                 <w:webHidden/>
               </w:rPr>
-              <w:instrText xml:space="preserve"> PAGEREF _Toc186728703 \h </w:instrText>
+              <w:instrText xml:space="preserve"> PAGEREF _Toc186747973 \h </w:instrText>
             </w:r>
             <w:r>
               <w:rPr>
@@ -1322,7 +1283,7 @@
           <w:pPr>
             <w:pStyle w:val="TOC2"/>
             <w:tabs>
-              <w:tab w:val="left" w:pos="1320"/>
+              <w:tab w:val="left" w:pos="1440"/>
               <w:tab w:val="right" w:leader="dot" w:pos="9074"/>
             </w:tabs>
             <w:rPr>
@@ -1330,12 +1291,11 @@
               <w:noProof/>
               <w:color w:val="auto"/>
               <w:kern w:val="2"/>
-              <w:sz w:val="22"/>
-              <w:lang w:val="sk-SK" w:eastAsia="sk-SK"/>
+              <w:szCs w:val="24"/>
               <w14:ligatures w14:val="standardContextual"/>
             </w:rPr>
           </w:pPr>
-          <w:hyperlink w:anchor="_Toc186728704" w:history="1">
+          <w:hyperlink w:anchor="_Toc186747974" w:history="1">
             <w:r>
               <w:rPr>
                 <w:rStyle w:val="Hyperlink"/>
@@ -1349,8 +1309,7 @@
                 <w:noProof/>
                 <w:color w:val="auto"/>
                 <w:kern w:val="2"/>
-                <w:sz w:val="22"/>
-                <w:lang w:val="sk-SK" w:eastAsia="sk-SK"/>
+                <w:szCs w:val="24"/>
                 <w14:ligatures w14:val="standardContextual"/>
               </w:rPr>
               <w:tab/>
@@ -1381,7 +1340,7 @@
                 <w:noProof/>
                 <w:webHidden/>
               </w:rPr>
-              <w:instrText xml:space="preserve"> PAGEREF _Toc186728704 \h </w:instrText>
+              <w:instrText xml:space="preserve"> PAGEREF _Toc186747974 \h </w:instrText>
             </w:r>
             <w:r>
               <w:rPr>
@@ -1416,7 +1375,7 @@
           <w:pPr>
             <w:pStyle w:val="TOC2"/>
             <w:tabs>
-              <w:tab w:val="left" w:pos="1320"/>
+              <w:tab w:val="left" w:pos="1440"/>
               <w:tab w:val="right" w:leader="dot" w:pos="9074"/>
             </w:tabs>
             <w:rPr>
@@ -1424,12 +1383,11 @@
               <w:noProof/>
               <w:color w:val="auto"/>
               <w:kern w:val="2"/>
-              <w:sz w:val="22"/>
-              <w:lang w:val="sk-SK" w:eastAsia="sk-SK"/>
+              <w:szCs w:val="24"/>
               <w14:ligatures w14:val="standardContextual"/>
             </w:rPr>
           </w:pPr>
-          <w:hyperlink w:anchor="_Toc186728705" w:history="1">
+          <w:hyperlink w:anchor="_Toc186747975" w:history="1">
             <w:r>
               <w:rPr>
                 <w:rStyle w:val="Hyperlink"/>
@@ -1443,8 +1401,7 @@
                 <w:noProof/>
                 <w:color w:val="auto"/>
                 <w:kern w:val="2"/>
-                <w:sz w:val="22"/>
-                <w:lang w:val="sk-SK" w:eastAsia="sk-SK"/>
+                <w:szCs w:val="24"/>
                 <w14:ligatures w14:val="standardContextual"/>
               </w:rPr>
               <w:tab/>
@@ -1475,7 +1432,7 @@
                 <w:noProof/>
                 <w:webHidden/>
               </w:rPr>
-              <w:instrText xml:space="preserve"> PAGEREF _Toc186728705 \h </w:instrText>
+              <w:instrText xml:space="preserve"> PAGEREF _Toc186747975 \h </w:instrText>
             </w:r>
             <w:r>
               <w:rPr>
@@ -1510,7 +1467,7 @@
           <w:pPr>
             <w:pStyle w:val="TOC2"/>
             <w:tabs>
-              <w:tab w:val="left" w:pos="1320"/>
+              <w:tab w:val="left" w:pos="1440"/>
               <w:tab w:val="right" w:leader="dot" w:pos="9074"/>
             </w:tabs>
             <w:rPr>
@@ -1518,12 +1475,11 @@
               <w:noProof/>
               <w:color w:val="auto"/>
               <w:kern w:val="2"/>
-              <w:sz w:val="22"/>
-              <w:lang w:val="sk-SK" w:eastAsia="sk-SK"/>
+              <w:szCs w:val="24"/>
               <w14:ligatures w14:val="standardContextual"/>
             </w:rPr>
           </w:pPr>
-          <w:hyperlink w:anchor="_Toc186728706" w:history="1">
+          <w:hyperlink w:anchor="_Toc186747976" w:history="1">
             <w:r>
               <w:rPr>
                 <w:rStyle w:val="Hyperlink"/>
@@ -1537,8 +1493,7 @@
                 <w:noProof/>
                 <w:color w:val="auto"/>
                 <w:kern w:val="2"/>
-                <w:sz w:val="22"/>
-                <w:lang w:val="sk-SK" w:eastAsia="sk-SK"/>
+                <w:szCs w:val="24"/>
                 <w14:ligatures w14:val="standardContextual"/>
               </w:rPr>
               <w:tab/>
@@ -1569,7 +1524,7 @@
                 <w:noProof/>
                 <w:webHidden/>
               </w:rPr>
-              <w:instrText xml:space="preserve"> PAGEREF _Toc186728706 \h </w:instrText>
+              <w:instrText xml:space="preserve"> PAGEREF _Toc186747976 \h </w:instrText>
             </w:r>
             <w:r>
               <w:rPr>
@@ -1604,7 +1559,7 @@
           <w:pPr>
             <w:pStyle w:val="TOC2"/>
             <w:tabs>
-              <w:tab w:val="left" w:pos="1320"/>
+              <w:tab w:val="left" w:pos="1440"/>
               <w:tab w:val="right" w:leader="dot" w:pos="9074"/>
             </w:tabs>
             <w:rPr>
@@ -1612,12 +1567,11 @@
               <w:noProof/>
               <w:color w:val="auto"/>
               <w:kern w:val="2"/>
-              <w:sz w:val="22"/>
-              <w:lang w:val="sk-SK" w:eastAsia="sk-SK"/>
+              <w:szCs w:val="24"/>
               <w14:ligatures w14:val="standardContextual"/>
             </w:rPr>
           </w:pPr>
-          <w:hyperlink w:anchor="_Toc186728707" w:history="1">
+          <w:hyperlink w:anchor="_Toc186747977" w:history="1">
             <w:r>
               <w:rPr>
                 <w:rStyle w:val="Hyperlink"/>
@@ -1631,8 +1585,7 @@
                 <w:noProof/>
                 <w:color w:val="auto"/>
                 <w:kern w:val="2"/>
-                <w:sz w:val="22"/>
-                <w:lang w:val="sk-SK" w:eastAsia="sk-SK"/>
+                <w:szCs w:val="24"/>
                 <w14:ligatures w14:val="standardContextual"/>
               </w:rPr>
               <w:tab/>
@@ -1663,7 +1616,7 @@
                 <w:noProof/>
                 <w:webHidden/>
               </w:rPr>
-              <w:instrText xml:space="preserve"> PAGEREF _Toc186728707 \h </w:instrText>
+              <w:instrText xml:space="preserve"> PAGEREF _Toc186747977 \h </w:instrText>
             </w:r>
             <w:r>
               <w:rPr>
@@ -1698,7 +1651,7 @@
           <w:pPr>
             <w:pStyle w:val="TOC2"/>
             <w:tabs>
-              <w:tab w:val="left" w:pos="1540"/>
+              <w:tab w:val="left" w:pos="1680"/>
               <w:tab w:val="right" w:leader="dot" w:pos="9074"/>
             </w:tabs>
             <w:rPr>
@@ -1706,12 +1659,11 @@
               <w:noProof/>
               <w:color w:val="auto"/>
               <w:kern w:val="2"/>
-              <w:sz w:val="22"/>
-              <w:lang w:val="sk-SK" w:eastAsia="sk-SK"/>
+              <w:szCs w:val="24"/>
               <w14:ligatures w14:val="standardContextual"/>
             </w:rPr>
           </w:pPr>
-          <w:hyperlink w:anchor="_Toc186728708" w:history="1">
+          <w:hyperlink w:anchor="_Toc186747978" w:history="1">
             <w:r>
               <w:rPr>
                 <w:rStyle w:val="Hyperlink"/>
@@ -1725,8 +1677,7 @@
                 <w:noProof/>
                 <w:color w:val="auto"/>
                 <w:kern w:val="2"/>
-                <w:sz w:val="22"/>
-                <w:lang w:val="sk-SK" w:eastAsia="sk-SK"/>
+                <w:szCs w:val="24"/>
                 <w14:ligatures w14:val="standardContextual"/>
               </w:rPr>
               <w:tab/>
@@ -1757,7 +1708,7 @@
                 <w:noProof/>
                 <w:webHidden/>
               </w:rPr>
-              <w:instrText xml:space="preserve"> PAGEREF _Toc186728708 \h </w:instrText>
+              <w:instrText xml:space="preserve"> PAGEREF _Toc186747978 \h </w:instrText>
             </w:r>
             <w:r>
               <w:rPr>
@@ -1792,7 +1743,7 @@
           <w:pPr>
             <w:pStyle w:val="TOC3"/>
             <w:tabs>
-              <w:tab w:val="left" w:pos="1836"/>
+              <w:tab w:val="left" w:pos="1920"/>
               <w:tab w:val="right" w:leader="dot" w:pos="9074"/>
             </w:tabs>
             <w:rPr>
@@ -1800,12 +1751,11 @@
               <w:noProof/>
               <w:color w:val="auto"/>
               <w:kern w:val="2"/>
-              <w:sz w:val="22"/>
-              <w:lang w:val="sk-SK" w:eastAsia="sk-SK"/>
+              <w:szCs w:val="24"/>
               <w14:ligatures w14:val="standardContextual"/>
             </w:rPr>
           </w:pPr>
-          <w:hyperlink w:anchor="_Toc186728709" w:history="1">
+          <w:hyperlink w:anchor="_Toc186747979" w:history="1">
             <w:r>
               <w:rPr>
                 <w:rStyle w:val="Hyperlink"/>
@@ -1819,8 +1769,7 @@
                 <w:noProof/>
                 <w:color w:val="auto"/>
                 <w:kern w:val="2"/>
-                <w:sz w:val="22"/>
-                <w:lang w:val="sk-SK" w:eastAsia="sk-SK"/>
+                <w:szCs w:val="24"/>
                 <w14:ligatures w14:val="standardContextual"/>
               </w:rPr>
               <w:tab/>
@@ -1851,7 +1800,7 @@
                 <w:noProof/>
                 <w:webHidden/>
               </w:rPr>
-              <w:instrText xml:space="preserve"> PAGEREF _Toc186728709 \h </w:instrText>
+              <w:instrText xml:space="preserve"> PAGEREF _Toc186747979 \h </w:instrText>
             </w:r>
             <w:r>
               <w:rPr>
@@ -1886,7 +1835,7 @@
           <w:pPr>
             <w:pStyle w:val="TOC3"/>
             <w:tabs>
-              <w:tab w:val="left" w:pos="1836"/>
+              <w:tab w:val="left" w:pos="1920"/>
               <w:tab w:val="right" w:leader="dot" w:pos="9074"/>
             </w:tabs>
             <w:rPr>
@@ -1894,12 +1843,11 @@
               <w:noProof/>
               <w:color w:val="auto"/>
               <w:kern w:val="2"/>
-              <w:sz w:val="22"/>
-              <w:lang w:val="sk-SK" w:eastAsia="sk-SK"/>
+              <w:szCs w:val="24"/>
               <w14:ligatures w14:val="standardContextual"/>
             </w:rPr>
           </w:pPr>
-          <w:hyperlink w:anchor="_Toc186728710" w:history="1">
+          <w:hyperlink w:anchor="_Toc186747980" w:history="1">
             <w:r>
               <w:rPr>
                 <w:rStyle w:val="Hyperlink"/>
@@ -1913,8 +1861,7 @@
                 <w:noProof/>
                 <w:color w:val="auto"/>
                 <w:kern w:val="2"/>
-                <w:sz w:val="22"/>
-                <w:lang w:val="sk-SK" w:eastAsia="sk-SK"/>
+                <w:szCs w:val="24"/>
                 <w14:ligatures w14:val="standardContextual"/>
               </w:rPr>
               <w:tab/>
@@ -1945,7 +1892,7 @@
                 <w:noProof/>
                 <w:webHidden/>
               </w:rPr>
-              <w:instrText xml:space="preserve"> PAGEREF _Toc186728710 \h </w:instrText>
+              <w:instrText xml:space="preserve"> PAGEREF _Toc186747980 \h </w:instrText>
             </w:r>
             <w:r>
               <w:rPr>
@@ -1980,7 +1927,7 @@
           <w:pPr>
             <w:pStyle w:val="TOC3"/>
             <w:tabs>
-              <w:tab w:val="left" w:pos="1836"/>
+              <w:tab w:val="left" w:pos="1920"/>
               <w:tab w:val="right" w:leader="dot" w:pos="9074"/>
             </w:tabs>
             <w:rPr>
@@ -1988,12 +1935,11 @@
               <w:noProof/>
               <w:color w:val="auto"/>
               <w:kern w:val="2"/>
-              <w:sz w:val="22"/>
-              <w:lang w:val="sk-SK" w:eastAsia="sk-SK"/>
+              <w:szCs w:val="24"/>
               <w14:ligatures w14:val="standardContextual"/>
             </w:rPr>
           </w:pPr>
-          <w:hyperlink w:anchor="_Toc186728711" w:history="1">
+          <w:hyperlink w:anchor="_Toc186747981" w:history="1">
             <w:r>
               <w:rPr>
                 <w:rStyle w:val="Hyperlink"/>
@@ -2007,8 +1953,7 @@
                 <w:noProof/>
                 <w:color w:val="auto"/>
                 <w:kern w:val="2"/>
-                <w:sz w:val="22"/>
-                <w:lang w:val="sk-SK" w:eastAsia="sk-SK"/>
+                <w:szCs w:val="24"/>
                 <w14:ligatures w14:val="standardContextual"/>
               </w:rPr>
               <w:tab/>
@@ -2039,7 +1984,7 @@
                 <w:noProof/>
                 <w:webHidden/>
               </w:rPr>
-              <w:instrText xml:space="preserve"> PAGEREF _Toc186728711 \h </w:instrText>
+              <w:instrText xml:space="preserve"> PAGEREF _Toc186747981 \h </w:instrText>
             </w:r>
             <w:r>
               <w:rPr>
@@ -2074,7 +2019,7 @@
           <w:pPr>
             <w:pStyle w:val="TOC2"/>
             <w:tabs>
-              <w:tab w:val="left" w:pos="1540"/>
+              <w:tab w:val="left" w:pos="1680"/>
               <w:tab w:val="right" w:leader="dot" w:pos="9074"/>
             </w:tabs>
             <w:rPr>
@@ -2082,12 +2027,11 @@
               <w:noProof/>
               <w:color w:val="auto"/>
               <w:kern w:val="2"/>
-              <w:sz w:val="22"/>
-              <w:lang w:val="sk-SK" w:eastAsia="sk-SK"/>
+              <w:szCs w:val="24"/>
               <w14:ligatures w14:val="standardContextual"/>
             </w:rPr>
           </w:pPr>
-          <w:hyperlink w:anchor="_Toc186728712" w:history="1">
+          <w:hyperlink w:anchor="_Toc186747982" w:history="1">
             <w:r>
               <w:rPr>
                 <w:rStyle w:val="Hyperlink"/>
@@ -2101,8 +2045,7 @@
                 <w:noProof/>
                 <w:color w:val="auto"/>
                 <w:kern w:val="2"/>
-                <w:sz w:val="22"/>
-                <w:lang w:val="sk-SK" w:eastAsia="sk-SK"/>
+                <w:szCs w:val="24"/>
                 <w14:ligatures w14:val="standardContextual"/>
               </w:rPr>
               <w:tab/>
@@ -2133,7 +2076,7 @@
                 <w:noProof/>
                 <w:webHidden/>
               </w:rPr>
-              <w:instrText xml:space="preserve"> PAGEREF _Toc186728712 \h </w:instrText>
+              <w:instrText xml:space="preserve"> PAGEREF _Toc186747982 \h </w:instrText>
             </w:r>
             <w:r>
               <w:rPr>
@@ -2168,7 +2111,7 @@
           <w:pPr>
             <w:pStyle w:val="TOC1"/>
             <w:tabs>
-              <w:tab w:val="left" w:pos="1100"/>
+              <w:tab w:val="left" w:pos="960"/>
               <w:tab w:val="right" w:leader="dot" w:pos="9074"/>
             </w:tabs>
             <w:rPr>
@@ -2176,12 +2119,11 @@
               <w:noProof/>
               <w:color w:val="auto"/>
               <w:kern w:val="2"/>
-              <w:sz w:val="22"/>
-              <w:lang w:val="sk-SK" w:eastAsia="sk-SK"/>
+              <w:szCs w:val="24"/>
               <w14:ligatures w14:val="standardContextual"/>
             </w:rPr>
           </w:pPr>
-          <w:hyperlink w:anchor="_Toc186728713" w:history="1">
+          <w:hyperlink w:anchor="_Toc186747983" w:history="1">
             <w:r>
               <w:rPr>
                 <w:rStyle w:val="Hyperlink"/>
@@ -2195,8 +2137,7 @@
                 <w:noProof/>
                 <w:color w:val="auto"/>
                 <w:kern w:val="2"/>
-                <w:sz w:val="22"/>
-                <w:lang w:val="sk-SK" w:eastAsia="sk-SK"/>
+                <w:szCs w:val="24"/>
                 <w14:ligatures w14:val="standardContextual"/>
               </w:rPr>
               <w:tab/>
@@ -2227,7 +2168,7 @@
                 <w:noProof/>
                 <w:webHidden/>
               </w:rPr>
-              <w:instrText xml:space="preserve"> PAGEREF _Toc186728713 \h </w:instrText>
+              <w:instrText xml:space="preserve"> PAGEREF _Toc186747983 \h </w:instrText>
             </w:r>
             <w:r>
               <w:rPr>
@@ -2262,7 +2203,7 @@
           <w:pPr>
             <w:pStyle w:val="TOC1"/>
             <w:tabs>
-              <w:tab w:val="left" w:pos="1100"/>
+              <w:tab w:val="left" w:pos="960"/>
               <w:tab w:val="right" w:leader="dot" w:pos="9074"/>
             </w:tabs>
             <w:rPr>
@@ -2270,12 +2211,11 @@
               <w:noProof/>
               <w:color w:val="auto"/>
               <w:kern w:val="2"/>
-              <w:sz w:val="22"/>
-              <w:lang w:val="sk-SK" w:eastAsia="sk-SK"/>
+              <w:szCs w:val="24"/>
               <w14:ligatures w14:val="standardContextual"/>
             </w:rPr>
           </w:pPr>
-          <w:hyperlink w:anchor="_Toc186728714" w:history="1">
+          <w:hyperlink w:anchor="_Toc186747984" w:history="1">
             <w:r>
               <w:rPr>
                 <w:rStyle w:val="Hyperlink"/>
@@ -2289,8 +2229,7 @@
                 <w:noProof/>
                 <w:color w:val="auto"/>
                 <w:kern w:val="2"/>
-                <w:sz w:val="22"/>
-                <w:lang w:val="sk-SK" w:eastAsia="sk-SK"/>
+                <w:szCs w:val="24"/>
                 <w14:ligatures w14:val="standardContextual"/>
               </w:rPr>
               <w:tab/>
@@ -2321,7 +2260,7 @@
                 <w:noProof/>
                 <w:webHidden/>
               </w:rPr>
-              <w:instrText xml:space="preserve"> PAGEREF _Toc186728714 \h </w:instrText>
+              <w:instrText xml:space="preserve"> PAGEREF _Toc186747984 \h </w:instrText>
             </w:r>
             <w:r>
               <w:rPr>
@@ -2356,7 +2295,7 @@
           <w:pPr>
             <w:pStyle w:val="TOC2"/>
             <w:tabs>
-              <w:tab w:val="left" w:pos="1320"/>
+              <w:tab w:val="left" w:pos="1440"/>
               <w:tab w:val="right" w:leader="dot" w:pos="9074"/>
             </w:tabs>
             <w:rPr>
@@ -2364,12 +2303,11 @@
               <w:noProof/>
               <w:color w:val="auto"/>
               <w:kern w:val="2"/>
-              <w:sz w:val="22"/>
-              <w:lang w:val="sk-SK" w:eastAsia="sk-SK"/>
+              <w:szCs w:val="24"/>
               <w14:ligatures w14:val="standardContextual"/>
             </w:rPr>
           </w:pPr>
-          <w:hyperlink w:anchor="_Toc186728715" w:history="1">
+          <w:hyperlink w:anchor="_Toc186747985" w:history="1">
             <w:r>
               <w:rPr>
                 <w:rStyle w:val="Hyperlink"/>
@@ -2383,8 +2321,7 @@
                 <w:noProof/>
                 <w:color w:val="auto"/>
                 <w:kern w:val="2"/>
-                <w:sz w:val="22"/>
-                <w:lang w:val="sk-SK" w:eastAsia="sk-SK"/>
+                <w:szCs w:val="24"/>
                 <w14:ligatures w14:val="standardContextual"/>
               </w:rPr>
               <w:tab/>
@@ -2415,7 +2352,7 @@
                 <w:noProof/>
                 <w:webHidden/>
               </w:rPr>
-              <w:instrText xml:space="preserve"> PAGEREF _Toc186728715 \h </w:instrText>
+              <w:instrText xml:space="preserve"> PAGEREF _Toc186747985 \h </w:instrText>
             </w:r>
             <w:r>
               <w:rPr>
@@ -2450,7 +2387,7 @@
           <w:pPr>
             <w:pStyle w:val="TOC2"/>
             <w:tabs>
-              <w:tab w:val="left" w:pos="1320"/>
+              <w:tab w:val="left" w:pos="1440"/>
               <w:tab w:val="right" w:leader="dot" w:pos="9074"/>
             </w:tabs>
             <w:rPr>
@@ -2458,12 +2395,11 @@
               <w:noProof/>
               <w:color w:val="auto"/>
               <w:kern w:val="2"/>
-              <w:sz w:val="22"/>
-              <w:lang w:val="sk-SK" w:eastAsia="sk-SK"/>
+              <w:szCs w:val="24"/>
               <w14:ligatures w14:val="standardContextual"/>
             </w:rPr>
           </w:pPr>
-          <w:hyperlink w:anchor="_Toc186728716" w:history="1">
+          <w:hyperlink w:anchor="_Toc186747986" w:history="1">
             <w:r>
               <w:rPr>
                 <w:rStyle w:val="Hyperlink"/>
@@ -2477,8 +2413,7 @@
                 <w:noProof/>
                 <w:color w:val="auto"/>
                 <w:kern w:val="2"/>
-                <w:sz w:val="22"/>
-                <w:lang w:val="sk-SK" w:eastAsia="sk-SK"/>
+                <w:szCs w:val="24"/>
                 <w14:ligatures w14:val="standardContextual"/>
               </w:rPr>
               <w:tab/>
@@ -2509,7 +2444,7 @@
                 <w:noProof/>
                 <w:webHidden/>
               </w:rPr>
-              <w:instrText xml:space="preserve"> PAGEREF _Toc186728716 \h </w:instrText>
+              <w:instrText xml:space="preserve"> PAGEREF _Toc186747986 \h </w:instrText>
             </w:r>
             <w:r>
               <w:rPr>
@@ -2544,7 +2479,7 @@
           <w:pPr>
             <w:pStyle w:val="TOC2"/>
             <w:tabs>
-              <w:tab w:val="left" w:pos="1320"/>
+              <w:tab w:val="left" w:pos="1440"/>
               <w:tab w:val="right" w:leader="dot" w:pos="9074"/>
             </w:tabs>
             <w:rPr>
@@ -2552,12 +2487,11 @@
               <w:noProof/>
               <w:color w:val="auto"/>
               <w:kern w:val="2"/>
-              <w:sz w:val="22"/>
-              <w:lang w:val="sk-SK" w:eastAsia="sk-SK"/>
+              <w:szCs w:val="24"/>
               <w14:ligatures w14:val="standardContextual"/>
             </w:rPr>
           </w:pPr>
-          <w:hyperlink w:anchor="_Toc186728717" w:history="1">
+          <w:hyperlink w:anchor="_Toc186747987" w:history="1">
             <w:r>
               <w:rPr>
                 <w:rStyle w:val="Hyperlink"/>
@@ -2571,8 +2505,7 @@
                 <w:noProof/>
                 <w:color w:val="auto"/>
                 <w:kern w:val="2"/>
-                <w:sz w:val="22"/>
-                <w:lang w:val="sk-SK" w:eastAsia="sk-SK"/>
+                <w:szCs w:val="24"/>
                 <w14:ligatures w14:val="standardContextual"/>
               </w:rPr>
               <w:tab/>
@@ -2603,7 +2536,7 @@
                 <w:noProof/>
                 <w:webHidden/>
               </w:rPr>
-              <w:instrText xml:space="preserve"> PAGEREF _Toc186728717 \h </w:instrText>
+              <w:instrText xml:space="preserve"> PAGEREF _Toc186747987 \h </w:instrText>
             </w:r>
             <w:r>
               <w:rPr>
@@ -2638,7 +2571,7 @@
           <w:pPr>
             <w:pStyle w:val="TOC2"/>
             <w:tabs>
-              <w:tab w:val="left" w:pos="1320"/>
+              <w:tab w:val="left" w:pos="1440"/>
               <w:tab w:val="right" w:leader="dot" w:pos="9074"/>
             </w:tabs>
             <w:rPr>
@@ -2646,12 +2579,11 @@
               <w:noProof/>
               <w:color w:val="auto"/>
               <w:kern w:val="2"/>
-              <w:sz w:val="22"/>
-              <w:lang w:val="sk-SK" w:eastAsia="sk-SK"/>
+              <w:szCs w:val="24"/>
               <w14:ligatures w14:val="standardContextual"/>
             </w:rPr>
           </w:pPr>
-          <w:hyperlink w:anchor="_Toc186728718" w:history="1">
+          <w:hyperlink w:anchor="_Toc186747988" w:history="1">
             <w:r>
               <w:rPr>
                 <w:rStyle w:val="Hyperlink"/>
@@ -2665,8 +2597,7 @@
                 <w:noProof/>
                 <w:color w:val="auto"/>
                 <w:kern w:val="2"/>
-                <w:sz w:val="22"/>
-                <w:lang w:val="sk-SK" w:eastAsia="sk-SK"/>
+                <w:szCs w:val="24"/>
                 <w14:ligatures w14:val="standardContextual"/>
               </w:rPr>
               <w:tab/>
@@ -2697,7 +2628,7 @@
                 <w:noProof/>
                 <w:webHidden/>
               </w:rPr>
-              <w:instrText xml:space="preserve"> PAGEREF _Toc186728718 \h </w:instrText>
+              <w:instrText xml:space="preserve"> PAGEREF _Toc186747988 \h </w:instrText>
             </w:r>
             <w:r>
               <w:rPr>
@@ -2732,7 +2663,7 @@
           <w:pPr>
             <w:pStyle w:val="TOC1"/>
             <w:tabs>
-              <w:tab w:val="left" w:pos="1100"/>
+              <w:tab w:val="left" w:pos="960"/>
               <w:tab w:val="right" w:leader="dot" w:pos="9074"/>
             </w:tabs>
             <w:rPr>
@@ -2740,12 +2671,11 @@
               <w:noProof/>
               <w:color w:val="auto"/>
               <w:kern w:val="2"/>
-              <w:sz w:val="22"/>
-              <w:lang w:val="sk-SK" w:eastAsia="sk-SK"/>
+              <w:szCs w:val="24"/>
               <w14:ligatures w14:val="standardContextual"/>
             </w:rPr>
           </w:pPr>
-          <w:hyperlink w:anchor="_Toc186728719" w:history="1">
+          <w:hyperlink w:anchor="_Toc186747989" w:history="1">
             <w:r>
               <w:rPr>
                 <w:rStyle w:val="Hyperlink"/>
@@ -2759,8 +2689,7 @@
                 <w:noProof/>
                 <w:color w:val="auto"/>
                 <w:kern w:val="2"/>
-                <w:sz w:val="22"/>
-                <w:lang w:val="sk-SK" w:eastAsia="sk-SK"/>
+                <w:szCs w:val="24"/>
                 <w14:ligatures w14:val="standardContextual"/>
               </w:rPr>
               <w:tab/>
@@ -2791,7 +2720,7 @@
                 <w:noProof/>
                 <w:webHidden/>
               </w:rPr>
-              <w:instrText xml:space="preserve"> PAGEREF _Toc186728719 \h </w:instrText>
+              <w:instrText xml:space="preserve"> PAGEREF _Toc186747989 \h </w:instrText>
             </w:r>
             <w:r>
               <w:rPr>
@@ -2826,7 +2755,7 @@
           <w:pPr>
             <w:pStyle w:val="TOC1"/>
             <w:tabs>
-              <w:tab w:val="left" w:pos="1100"/>
+              <w:tab w:val="left" w:pos="960"/>
               <w:tab w:val="right" w:leader="dot" w:pos="9074"/>
             </w:tabs>
             <w:rPr>
@@ -2834,12 +2763,11 @@
               <w:noProof/>
               <w:color w:val="auto"/>
               <w:kern w:val="2"/>
-              <w:sz w:val="22"/>
-              <w:lang w:val="sk-SK" w:eastAsia="sk-SK"/>
+              <w:szCs w:val="24"/>
               <w14:ligatures w14:val="standardContextual"/>
             </w:rPr>
           </w:pPr>
-          <w:hyperlink w:anchor="_Toc186728720" w:history="1">
+          <w:hyperlink w:anchor="_Toc186747990" w:history="1">
             <w:r>
               <w:rPr>
                 <w:rStyle w:val="Hyperlink"/>
@@ -2853,8 +2781,7 @@
                 <w:noProof/>
                 <w:color w:val="auto"/>
                 <w:kern w:val="2"/>
-                <w:sz w:val="22"/>
-                <w:lang w:val="sk-SK" w:eastAsia="sk-SK"/>
+                <w:szCs w:val="24"/>
                 <w14:ligatures w14:val="standardContextual"/>
               </w:rPr>
               <w:tab/>
@@ -2885,7 +2812,7 @@
                 <w:noProof/>
                 <w:webHidden/>
               </w:rPr>
-              <w:instrText xml:space="preserve"> PAGEREF _Toc186728720 \h </w:instrText>
+              <w:instrText xml:space="preserve"> PAGEREF _Toc186747990 \h </w:instrText>
             </w:r>
             <w:r>
               <w:rPr>
@@ -2920,7 +2847,7 @@
           <w:pPr>
             <w:pStyle w:val="TOC1"/>
             <w:tabs>
-              <w:tab w:val="left" w:pos="1100"/>
+              <w:tab w:val="left" w:pos="960"/>
               <w:tab w:val="right" w:leader="dot" w:pos="9074"/>
             </w:tabs>
             <w:rPr>
@@ -2928,12 +2855,11 @@
               <w:noProof/>
               <w:color w:val="auto"/>
               <w:kern w:val="2"/>
-              <w:sz w:val="22"/>
-              <w:lang w:val="sk-SK" w:eastAsia="sk-SK"/>
+              <w:szCs w:val="24"/>
               <w14:ligatures w14:val="standardContextual"/>
             </w:rPr>
           </w:pPr>
-          <w:hyperlink w:anchor="_Toc186728721" w:history="1">
+          <w:hyperlink w:anchor="_Toc186747991" w:history="1">
             <w:r>
               <w:rPr>
                 <w:rStyle w:val="Hyperlink"/>
@@ -2947,8 +2873,7 @@
                 <w:noProof/>
                 <w:color w:val="auto"/>
                 <w:kern w:val="2"/>
-                <w:sz w:val="22"/>
-                <w:lang w:val="sk-SK" w:eastAsia="sk-SK"/>
+                <w:szCs w:val="24"/>
                 <w14:ligatures w14:val="standardContextual"/>
               </w:rPr>
               <w:tab/>
@@ -2979,7 +2904,7 @@
                 <w:noProof/>
                 <w:webHidden/>
               </w:rPr>
-              <w:instrText xml:space="preserve"> PAGEREF _Toc186728721 \h </w:instrText>
+              <w:instrText xml:space="preserve"> PAGEREF _Toc186747991 \h </w:instrText>
             </w:r>
             <w:r>
               <w:rPr>
@@ -3014,7 +2939,7 @@
           <w:pPr>
             <w:pStyle w:val="TOC2"/>
             <w:tabs>
-              <w:tab w:val="left" w:pos="1320"/>
+              <w:tab w:val="left" w:pos="1440"/>
               <w:tab w:val="right" w:leader="dot" w:pos="9074"/>
             </w:tabs>
             <w:rPr>
@@ -3022,12 +2947,11 @@
               <w:noProof/>
               <w:color w:val="auto"/>
               <w:kern w:val="2"/>
-              <w:sz w:val="22"/>
-              <w:lang w:val="sk-SK" w:eastAsia="sk-SK"/>
+              <w:szCs w:val="24"/>
               <w14:ligatures w14:val="standardContextual"/>
             </w:rPr>
           </w:pPr>
-          <w:hyperlink w:anchor="_Toc186728722" w:history="1">
+          <w:hyperlink w:anchor="_Toc186747992" w:history="1">
             <w:r>
               <w:rPr>
                 <w:rStyle w:val="Hyperlink"/>
@@ -3041,8 +2965,7 @@
                 <w:noProof/>
                 <w:color w:val="auto"/>
                 <w:kern w:val="2"/>
-                <w:sz w:val="22"/>
-                <w:lang w:val="sk-SK" w:eastAsia="sk-SK"/>
+                <w:szCs w:val="24"/>
                 <w14:ligatures w14:val="standardContextual"/>
               </w:rPr>
               <w:tab/>
@@ -3073,7 +2996,7 @@
                 <w:noProof/>
                 <w:webHidden/>
               </w:rPr>
-              <w:instrText xml:space="preserve"> PAGEREF _Toc186728722 \h </w:instrText>
+              <w:instrText xml:space="preserve"> PAGEREF _Toc186747992 \h </w:instrText>
             </w:r>
             <w:r>
               <w:rPr>
@@ -3108,7 +3031,7 @@
           <w:pPr>
             <w:pStyle w:val="TOC2"/>
             <w:tabs>
-              <w:tab w:val="left" w:pos="1320"/>
+              <w:tab w:val="left" w:pos="1440"/>
               <w:tab w:val="right" w:leader="dot" w:pos="9074"/>
             </w:tabs>
             <w:rPr>
@@ -3116,12 +3039,11 @@
               <w:noProof/>
               <w:color w:val="auto"/>
               <w:kern w:val="2"/>
-              <w:sz w:val="22"/>
-              <w:lang w:val="sk-SK" w:eastAsia="sk-SK"/>
+              <w:szCs w:val="24"/>
               <w14:ligatures w14:val="standardContextual"/>
             </w:rPr>
           </w:pPr>
-          <w:hyperlink w:anchor="_Toc186728723" w:history="1">
+          <w:hyperlink w:anchor="_Toc186747993" w:history="1">
             <w:r>
               <w:rPr>
                 <w:rStyle w:val="Hyperlink"/>
@@ -3135,8 +3057,7 @@
                 <w:noProof/>
                 <w:color w:val="auto"/>
                 <w:kern w:val="2"/>
-                <w:sz w:val="22"/>
-                <w:lang w:val="sk-SK" w:eastAsia="sk-SK"/>
+                <w:szCs w:val="24"/>
                 <w14:ligatures w14:val="standardContextual"/>
               </w:rPr>
               <w:tab/>
@@ -3167,7 +3088,7 @@
                 <w:noProof/>
                 <w:webHidden/>
               </w:rPr>
-              <w:instrText xml:space="preserve"> PAGEREF _Toc186728723 \h </w:instrText>
+              <w:instrText xml:space="preserve"> PAGEREF _Toc186747993 \h </w:instrText>
             </w:r>
             <w:r>
               <w:rPr>
@@ -3202,7 +3123,7 @@
           <w:pPr>
             <w:pStyle w:val="TOC2"/>
             <w:tabs>
-              <w:tab w:val="left" w:pos="1320"/>
+              <w:tab w:val="left" w:pos="1440"/>
               <w:tab w:val="right" w:leader="dot" w:pos="9074"/>
             </w:tabs>
             <w:rPr>
@@ -3210,12 +3131,11 @@
               <w:noProof/>
               <w:color w:val="auto"/>
               <w:kern w:val="2"/>
-              <w:sz w:val="22"/>
-              <w:lang w:val="sk-SK" w:eastAsia="sk-SK"/>
+              <w:szCs w:val="24"/>
               <w14:ligatures w14:val="standardContextual"/>
             </w:rPr>
           </w:pPr>
-          <w:hyperlink w:anchor="_Toc186728724" w:history="1">
+          <w:hyperlink w:anchor="_Toc186747994" w:history="1">
             <w:r>
               <w:rPr>
                 <w:rStyle w:val="Hyperlink"/>
@@ -3229,8 +3149,7 @@
                 <w:noProof/>
                 <w:color w:val="auto"/>
                 <w:kern w:val="2"/>
-                <w:sz w:val="22"/>
-                <w:lang w:val="sk-SK" w:eastAsia="sk-SK"/>
+                <w:szCs w:val="24"/>
                 <w14:ligatures w14:val="standardContextual"/>
               </w:rPr>
               <w:tab/>
@@ -3240,7 +3159,7 @@
                 <w:rStyle w:val="Hyperlink"/>
                 <w:noProof/>
               </w:rPr>
-              <w:t>Control panel PCB</w:t>
+              <w:t>Control panel board schematic</w:t>
             </w:r>
             <w:r>
               <w:rPr>
@@ -3261,7 +3180,7 @@
                 <w:noProof/>
                 <w:webHidden/>
               </w:rPr>
-              <w:instrText xml:space="preserve"> PAGEREF _Toc186728724 \h </w:instrText>
+              <w:instrText xml:space="preserve"> PAGEREF _Toc186747994 \h </w:instrText>
             </w:r>
             <w:r>
               <w:rPr>
@@ -3281,7 +3200,7 @@
                 <w:noProof/>
                 <w:webHidden/>
               </w:rPr>
-              <w:t>26</w:t>
+              <w:t>27</w:t>
             </w:r>
             <w:r>
               <w:rPr>
@@ -3296,7 +3215,7 @@
           <w:pPr>
             <w:pStyle w:val="TOC2"/>
             <w:tabs>
-              <w:tab w:val="left" w:pos="1320"/>
+              <w:tab w:val="left" w:pos="1440"/>
               <w:tab w:val="right" w:leader="dot" w:pos="9074"/>
             </w:tabs>
             <w:rPr>
@@ -3304,12 +3223,11 @@
               <w:noProof/>
               <w:color w:val="auto"/>
               <w:kern w:val="2"/>
-              <w:sz w:val="22"/>
-              <w:lang w:val="sk-SK" w:eastAsia="sk-SK"/>
+              <w:szCs w:val="24"/>
               <w14:ligatures w14:val="standardContextual"/>
             </w:rPr>
           </w:pPr>
-          <w:hyperlink w:anchor="_Toc186728725" w:history="1">
+          <w:hyperlink w:anchor="_Toc186747995" w:history="1">
             <w:r>
               <w:rPr>
                 <w:rStyle w:val="Hyperlink"/>
@@ -3323,8 +3241,7 @@
                 <w:noProof/>
                 <w:color w:val="auto"/>
                 <w:kern w:val="2"/>
-                <w:sz w:val="22"/>
-                <w:lang w:val="sk-SK" w:eastAsia="sk-SK"/>
+                <w:szCs w:val="24"/>
                 <w14:ligatures w14:val="standardContextual"/>
               </w:rPr>
               <w:tab/>
@@ -3334,7 +3251,7 @@
                 <w:rStyle w:val="Hyperlink"/>
                 <w:noProof/>
               </w:rPr>
-              <w:t>Control panel board schematic</w:t>
+              <w:t>Base drawing</w:t>
             </w:r>
             <w:r>
               <w:rPr>
@@ -3355,7 +3272,7 @@
                 <w:noProof/>
                 <w:webHidden/>
               </w:rPr>
-              <w:instrText xml:space="preserve"> PAGEREF _Toc186728725 \h </w:instrText>
+              <w:instrText xml:space="preserve"> PAGEREF _Toc186747995 \h </w:instrText>
             </w:r>
             <w:r>
               <w:rPr>
@@ -3375,7 +3292,7 @@
                 <w:noProof/>
                 <w:webHidden/>
               </w:rPr>
-              <w:t>27</w:t>
+              <w:t>28</w:t>
             </w:r>
             <w:r>
               <w:rPr>
@@ -3390,7 +3307,7 @@
           <w:pPr>
             <w:pStyle w:val="TOC2"/>
             <w:tabs>
-              <w:tab w:val="left" w:pos="1320"/>
+              <w:tab w:val="left" w:pos="1440"/>
               <w:tab w:val="right" w:leader="dot" w:pos="9074"/>
             </w:tabs>
             <w:rPr>
@@ -3398,12 +3315,11 @@
               <w:noProof/>
               <w:color w:val="auto"/>
               <w:kern w:val="2"/>
-              <w:sz w:val="22"/>
-              <w:lang w:val="sk-SK" w:eastAsia="sk-SK"/>
+              <w:szCs w:val="24"/>
               <w14:ligatures w14:val="standardContextual"/>
             </w:rPr>
           </w:pPr>
-          <w:hyperlink w:anchor="_Toc186728726" w:history="1">
+          <w:hyperlink w:anchor="_Toc186747996" w:history="1">
             <w:r>
               <w:rPr>
                 <w:rStyle w:val="Hyperlink"/>
@@ -3417,8 +3333,7 @@
                 <w:noProof/>
                 <w:color w:val="auto"/>
                 <w:kern w:val="2"/>
-                <w:sz w:val="22"/>
-                <w:lang w:val="sk-SK" w:eastAsia="sk-SK"/>
+                <w:szCs w:val="24"/>
                 <w14:ligatures w14:val="standardContextual"/>
               </w:rPr>
               <w:tab/>
@@ -3428,7 +3343,7 @@
                 <w:rStyle w:val="Hyperlink"/>
                 <w:noProof/>
               </w:rPr>
-              <w:t>Base drawing</w:t>
+              <w:t>Button casing drawing</w:t>
             </w:r>
             <w:r>
               <w:rPr>
@@ -3449,7 +3364,7 @@
                 <w:noProof/>
                 <w:webHidden/>
               </w:rPr>
-              <w:instrText xml:space="preserve"> PAGEREF _Toc186728726 \h </w:instrText>
+              <w:instrText xml:space="preserve"> PAGEREF _Toc186747996 \h </w:instrText>
             </w:r>
             <w:r>
               <w:rPr>
@@ -3469,7 +3384,7 @@
                 <w:noProof/>
                 <w:webHidden/>
               </w:rPr>
-              <w:t>28</w:t>
+              <w:t>29</w:t>
             </w:r>
             <w:r>
               <w:rPr>
@@ -3484,7 +3399,7 @@
           <w:pPr>
             <w:pStyle w:val="TOC2"/>
             <w:tabs>
-              <w:tab w:val="left" w:pos="1320"/>
+              <w:tab w:val="left" w:pos="1440"/>
               <w:tab w:val="right" w:leader="dot" w:pos="9074"/>
             </w:tabs>
             <w:rPr>
@@ -3492,12 +3407,11 @@
               <w:noProof/>
               <w:color w:val="auto"/>
               <w:kern w:val="2"/>
-              <w:sz w:val="22"/>
-              <w:lang w:val="sk-SK" w:eastAsia="sk-SK"/>
+              <w:szCs w:val="24"/>
               <w14:ligatures w14:val="standardContextual"/>
             </w:rPr>
           </w:pPr>
-          <w:hyperlink w:anchor="_Toc186728727" w:history="1">
+          <w:hyperlink w:anchor="_Toc186747997" w:history="1">
             <w:r>
               <w:rPr>
                 <w:rStyle w:val="Hyperlink"/>
@@ -3511,8 +3425,7 @@
                 <w:noProof/>
                 <w:color w:val="auto"/>
                 <w:kern w:val="2"/>
-                <w:sz w:val="22"/>
-                <w:lang w:val="sk-SK" w:eastAsia="sk-SK"/>
+                <w:szCs w:val="24"/>
                 <w14:ligatures w14:val="standardContextual"/>
               </w:rPr>
               <w:tab/>
@@ -3522,7 +3435,7 @@
                 <w:rStyle w:val="Hyperlink"/>
                 <w:noProof/>
               </w:rPr>
-              <w:t>Button casing drawing</w:t>
+              <w:t>Calculations</w:t>
             </w:r>
             <w:r>
               <w:rPr>
@@ -3543,7 +3456,7 @@
                 <w:noProof/>
                 <w:webHidden/>
               </w:rPr>
-              <w:instrText xml:space="preserve"> PAGEREF _Toc186728727 \h </w:instrText>
+              <w:instrText xml:space="preserve"> PAGEREF _Toc186747997 \h </w:instrText>
             </w:r>
             <w:r>
               <w:rPr>
@@ -3563,7 +3476,7 @@
                 <w:noProof/>
                 <w:webHidden/>
               </w:rPr>
-              <w:t>29</w:t>
+              <w:t>30</w:t>
             </w:r>
             <w:r>
               <w:rPr>
@@ -3578,7 +3491,7 @@
           <w:pPr>
             <w:pStyle w:val="TOC2"/>
             <w:tabs>
-              <w:tab w:val="left" w:pos="1320"/>
+              <w:tab w:val="left" w:pos="1440"/>
               <w:tab w:val="right" w:leader="dot" w:pos="9074"/>
             </w:tabs>
             <w:rPr>
@@ -3586,12 +3499,11 @@
               <w:noProof/>
               <w:color w:val="auto"/>
               <w:kern w:val="2"/>
-              <w:sz w:val="22"/>
-              <w:lang w:val="sk-SK" w:eastAsia="sk-SK"/>
+              <w:szCs w:val="24"/>
               <w14:ligatures w14:val="standardContextual"/>
             </w:rPr>
           </w:pPr>
-          <w:hyperlink w:anchor="_Toc186728728" w:history="1">
+          <w:hyperlink w:anchor="_Toc186747998" w:history="1">
             <w:r>
               <w:rPr>
                 <w:rStyle w:val="Hyperlink"/>
@@ -3605,8 +3517,7 @@
                 <w:noProof/>
                 <w:color w:val="auto"/>
                 <w:kern w:val="2"/>
-                <w:sz w:val="22"/>
-                <w:lang w:val="sk-SK" w:eastAsia="sk-SK"/>
+                <w:szCs w:val="24"/>
                 <w14:ligatures w14:val="standardContextual"/>
               </w:rPr>
               <w:tab/>
@@ -3616,7 +3527,7 @@
                 <w:rStyle w:val="Hyperlink"/>
                 <w:noProof/>
               </w:rPr>
-              <w:t>Calculations</w:t>
+              <w:t>Pinout</w:t>
             </w:r>
             <w:r>
               <w:rPr>
@@ -3637,7 +3548,7 @@
                 <w:noProof/>
                 <w:webHidden/>
               </w:rPr>
-              <w:instrText xml:space="preserve"> PAGEREF _Toc186728728 \h </w:instrText>
+              <w:instrText xml:space="preserve"> PAGEREF _Toc186747998 \h </w:instrText>
             </w:r>
             <w:r>
               <w:rPr>
@@ -3657,7 +3568,7 @@
                 <w:noProof/>
                 <w:webHidden/>
               </w:rPr>
-              <w:t>30</w:t>
+              <w:t>31</w:t>
             </w:r>
             <w:r>
               <w:rPr>
@@ -3672,7 +3583,7 @@
           <w:pPr>
             <w:pStyle w:val="TOC2"/>
             <w:tabs>
-              <w:tab w:val="left" w:pos="1320"/>
+              <w:tab w:val="left" w:pos="1440"/>
               <w:tab w:val="right" w:leader="dot" w:pos="9074"/>
             </w:tabs>
             <w:rPr>
@@ -3680,12 +3591,11 @@
               <w:noProof/>
               <w:color w:val="auto"/>
               <w:kern w:val="2"/>
-              <w:sz w:val="22"/>
-              <w:lang w:val="sk-SK" w:eastAsia="sk-SK"/>
+              <w:szCs w:val="24"/>
               <w14:ligatures w14:val="standardContextual"/>
             </w:rPr>
           </w:pPr>
-          <w:hyperlink w:anchor="_Toc186728729" w:history="1">
+          <w:hyperlink w:anchor="_Toc186747999" w:history="1">
             <w:r>
               <w:rPr>
                 <w:rStyle w:val="Hyperlink"/>
@@ -3699,8 +3609,7 @@
                 <w:noProof/>
                 <w:color w:val="auto"/>
                 <w:kern w:val="2"/>
-                <w:sz w:val="22"/>
-                <w:lang w:val="sk-SK" w:eastAsia="sk-SK"/>
+                <w:szCs w:val="24"/>
                 <w14:ligatures w14:val="standardContextual"/>
               </w:rPr>
               <w:tab/>
@@ -3710,7 +3619,7 @@
                 <w:rStyle w:val="Hyperlink"/>
                 <w:noProof/>
               </w:rPr>
-              <w:t>Pinout</w:t>
+              <w:t>Wiring table for pin header connectors</w:t>
             </w:r>
             <w:r>
               <w:rPr>
@@ -3731,7 +3640,7 @@
                 <w:noProof/>
                 <w:webHidden/>
               </w:rPr>
-              <w:instrText xml:space="preserve"> PAGEREF _Toc186728729 \h </w:instrText>
+              <w:instrText xml:space="preserve"> PAGEREF _Toc186747999 \h </w:instrText>
             </w:r>
             <w:r>
               <w:rPr>
@@ -3751,7 +3660,7 @@
                 <w:noProof/>
                 <w:webHidden/>
               </w:rPr>
-              <w:t>31</w:t>
+              <w:t>32</w:t>
             </w:r>
             <w:r>
               <w:rPr>
@@ -3766,7 +3675,7 @@
           <w:pPr>
             <w:pStyle w:val="TOC2"/>
             <w:tabs>
-              <w:tab w:val="left" w:pos="1320"/>
+              <w:tab w:val="left" w:pos="1440"/>
               <w:tab w:val="right" w:leader="dot" w:pos="9074"/>
             </w:tabs>
             <w:rPr>
@@ -3774,12 +3683,11 @@
               <w:noProof/>
               <w:color w:val="auto"/>
               <w:kern w:val="2"/>
-              <w:sz w:val="22"/>
-              <w:lang w:val="sk-SK" w:eastAsia="sk-SK"/>
+              <w:szCs w:val="24"/>
               <w14:ligatures w14:val="standardContextual"/>
             </w:rPr>
           </w:pPr>
-          <w:hyperlink w:anchor="_Toc186728730" w:history="1">
+          <w:hyperlink w:anchor="_Toc186748000" w:history="1">
             <w:r>
               <w:rPr>
                 <w:rStyle w:val="Hyperlink"/>
@@ -3793,8 +3701,7 @@
                 <w:noProof/>
                 <w:color w:val="auto"/>
                 <w:kern w:val="2"/>
-                <w:sz w:val="22"/>
-                <w:lang w:val="sk-SK" w:eastAsia="sk-SK"/>
+                <w:szCs w:val="24"/>
                 <w14:ligatures w14:val="standardContextual"/>
               </w:rPr>
               <w:tab/>
@@ -3804,7 +3711,7 @@
                 <w:rStyle w:val="Hyperlink"/>
                 <w:noProof/>
               </w:rPr>
-              <w:t>Wiring table for pin header connectors</w:t>
+              <w:t>Wiring table for connecting Control panel to main PCB</w:t>
             </w:r>
             <w:r>
               <w:rPr>
@@ -3825,7 +3732,7 @@
                 <w:noProof/>
                 <w:webHidden/>
               </w:rPr>
-              <w:instrText xml:space="preserve"> PAGEREF _Toc186728730 \h </w:instrText>
+              <w:instrText xml:space="preserve"> PAGEREF _Toc186748000 \h </w:instrText>
             </w:r>
             <w:r>
               <w:rPr>
@@ -3845,7 +3752,7 @@
                 <w:noProof/>
                 <w:webHidden/>
               </w:rPr>
-              <w:t>32</w:t>
+              <w:t>33</w:t>
             </w:r>
             <w:r>
               <w:rPr>
@@ -3860,7 +3767,7 @@
           <w:pPr>
             <w:pStyle w:val="TOC2"/>
             <w:tabs>
-              <w:tab w:val="left" w:pos="1540"/>
+              <w:tab w:val="left" w:pos="1680"/>
               <w:tab w:val="right" w:leader="dot" w:pos="9074"/>
             </w:tabs>
             <w:rPr>
@@ -3868,12 +3775,11 @@
               <w:noProof/>
               <w:color w:val="auto"/>
               <w:kern w:val="2"/>
-              <w:sz w:val="22"/>
-              <w:lang w:val="sk-SK" w:eastAsia="sk-SK"/>
+              <w:szCs w:val="24"/>
               <w14:ligatures w14:val="standardContextual"/>
             </w:rPr>
           </w:pPr>
-          <w:hyperlink w:anchor="_Toc186728731" w:history="1">
+          <w:hyperlink w:anchor="_Toc186748001" w:history="1">
             <w:r>
               <w:rPr>
                 <w:rStyle w:val="Hyperlink"/>
@@ -3887,8 +3793,7 @@
                 <w:noProof/>
                 <w:color w:val="auto"/>
                 <w:kern w:val="2"/>
-                <w:sz w:val="22"/>
-                <w:lang w:val="sk-SK" w:eastAsia="sk-SK"/>
+                <w:szCs w:val="24"/>
                 <w14:ligatures w14:val="standardContextual"/>
               </w:rPr>
               <w:tab/>
@@ -3898,7 +3803,7 @@
                 <w:rStyle w:val="Hyperlink"/>
                 <w:noProof/>
               </w:rPr>
-              <w:t>Wiring table for connecting Control panel to main PCB</w:t>
+              <w:t>Project budget</w:t>
             </w:r>
             <w:r>
               <w:rPr>
@@ -3919,7 +3824,7 @@
                 <w:noProof/>
                 <w:webHidden/>
               </w:rPr>
-              <w:instrText xml:space="preserve"> PAGEREF _Toc186728731 \h </w:instrText>
+              <w:instrText xml:space="preserve"> PAGEREF _Toc186748001 \h </w:instrText>
             </w:r>
             <w:r>
               <w:rPr>
@@ -3952,9 +3857,9 @@
         </w:p>
         <w:p>
           <w:pPr>
-            <w:pStyle w:val="TOC2"/>
+            <w:pStyle w:val="TOC3"/>
             <w:tabs>
-              <w:tab w:val="left" w:pos="1540"/>
+              <w:tab w:val="left" w:pos="1920"/>
               <w:tab w:val="right" w:leader="dot" w:pos="9074"/>
             </w:tabs>
             <w:rPr>
@@ -3962,18 +3867,17 @@
               <w:noProof/>
               <w:color w:val="auto"/>
               <w:kern w:val="2"/>
-              <w:sz w:val="22"/>
-              <w:lang w:val="sk-SK" w:eastAsia="sk-SK"/>
+              <w:szCs w:val="24"/>
               <w14:ligatures w14:val="standardContextual"/>
             </w:rPr>
           </w:pPr>
-          <w:hyperlink w:anchor="_Toc186728732" w:history="1">
+          <w:hyperlink w:anchor="_Toc186748002" w:history="1">
             <w:r>
               <w:rPr>
                 <w:rStyle w:val="Hyperlink"/>
                 <w:noProof/>
               </w:rPr>
-              <w:t>8.11</w:t>
+              <w:t>8.10.1</w:t>
             </w:r>
             <w:r>
               <w:rPr>
@@ -3981,8 +3885,7 @@
                 <w:noProof/>
                 <w:color w:val="auto"/>
                 <w:kern w:val="2"/>
-                <w:sz w:val="22"/>
-                <w:lang w:val="sk-SK" w:eastAsia="sk-SK"/>
+                <w:szCs w:val="24"/>
                 <w14:ligatures w14:val="standardContextual"/>
               </w:rPr>
               <w:tab/>
@@ -3992,7 +3895,7 @@
                 <w:rStyle w:val="Hyperlink"/>
                 <w:noProof/>
               </w:rPr>
-              <w:t>Project budget</w:t>
+              <w:t>Budget table</w:t>
             </w:r>
             <w:r>
               <w:rPr>
@@ -4013,7 +3916,7 @@
                 <w:noProof/>
                 <w:webHidden/>
               </w:rPr>
-              <w:instrText xml:space="preserve"> PAGEREF _Toc186728732 \h </w:instrText>
+              <w:instrText xml:space="preserve"> PAGEREF _Toc186748002 \h </w:instrText>
             </w:r>
             <w:r>
               <w:rPr>
@@ -4048,7 +3951,7 @@
           <w:pPr>
             <w:pStyle w:val="TOC3"/>
             <w:tabs>
-              <w:tab w:val="left" w:pos="1836"/>
+              <w:tab w:val="left" w:pos="1920"/>
               <w:tab w:val="right" w:leader="dot" w:pos="9074"/>
             </w:tabs>
             <w:rPr>
@@ -4056,18 +3959,17 @@
               <w:noProof/>
               <w:color w:val="auto"/>
               <w:kern w:val="2"/>
-              <w:sz w:val="22"/>
-              <w:lang w:val="sk-SK" w:eastAsia="sk-SK"/>
+              <w:szCs w:val="24"/>
               <w14:ligatures w14:val="standardContextual"/>
             </w:rPr>
           </w:pPr>
-          <w:hyperlink w:anchor="_Toc186728733" w:history="1">
+          <w:hyperlink w:anchor="_Toc186748003" w:history="1">
             <w:r>
               <w:rPr>
                 <w:rStyle w:val="Hyperlink"/>
                 <w:noProof/>
               </w:rPr>
-              <w:t>8.11.1</w:t>
+              <w:t>8.10.2</w:t>
             </w:r>
             <w:r>
               <w:rPr>
@@ -4075,8 +3977,7 @@
                 <w:noProof/>
                 <w:color w:val="auto"/>
                 <w:kern w:val="2"/>
-                <w:sz w:val="22"/>
-                <w:lang w:val="sk-SK" w:eastAsia="sk-SK"/>
+                <w:szCs w:val="24"/>
                 <w14:ligatures w14:val="standardContextual"/>
               </w:rPr>
               <w:tab/>
@@ -4086,7 +3987,7 @@
                 <w:rStyle w:val="Hyperlink"/>
                 <w:noProof/>
               </w:rPr>
-              <w:t>Budget table</w:t>
+              <w:t>Datasheets of the ordered components</w:t>
             </w:r>
             <w:r>
               <w:rPr>
@@ -4107,7 +4008,7 @@
                 <w:noProof/>
                 <w:webHidden/>
               </w:rPr>
-              <w:instrText xml:space="preserve"> PAGEREF _Toc186728733 \h </w:instrText>
+              <w:instrText xml:space="preserve"> PAGEREF _Toc186748003 \h </w:instrText>
             </w:r>
             <w:r>
               <w:rPr>
@@ -4140,9 +4041,9 @@
         </w:p>
         <w:p>
           <w:pPr>
-            <w:pStyle w:val="TOC3"/>
+            <w:pStyle w:val="TOC2"/>
             <w:tabs>
-              <w:tab w:val="left" w:pos="1836"/>
+              <w:tab w:val="left" w:pos="1680"/>
               <w:tab w:val="right" w:leader="dot" w:pos="9074"/>
             </w:tabs>
             <w:rPr>
@@ -4150,18 +4051,17 @@
               <w:noProof/>
               <w:color w:val="auto"/>
               <w:kern w:val="2"/>
-              <w:sz w:val="22"/>
-              <w:lang w:val="sk-SK" w:eastAsia="sk-SK"/>
+              <w:szCs w:val="24"/>
               <w14:ligatures w14:val="standardContextual"/>
             </w:rPr>
           </w:pPr>
-          <w:hyperlink w:anchor="_Toc186728734" w:history="1">
+          <w:hyperlink w:anchor="_Toc186748004" w:history="1">
             <w:r>
               <w:rPr>
                 <w:rStyle w:val="Hyperlink"/>
                 <w:noProof/>
               </w:rPr>
-              <w:t>8.11.2</w:t>
+              <w:t>8.11</w:t>
             </w:r>
             <w:r>
               <w:rPr>
@@ -4169,8 +4069,7 @@
                 <w:noProof/>
                 <w:color w:val="auto"/>
                 <w:kern w:val="2"/>
-                <w:sz w:val="22"/>
-                <w:lang w:val="sk-SK" w:eastAsia="sk-SK"/>
+                <w:szCs w:val="24"/>
                 <w14:ligatures w14:val="standardContextual"/>
               </w:rPr>
               <w:tab/>
@@ -4180,7 +4079,7 @@
                 <w:rStyle w:val="Hyperlink"/>
                 <w:noProof/>
               </w:rPr>
-              <w:t>Datasheets of the ordered components</w:t>
+              <w:t>Contributions</w:t>
             </w:r>
             <w:r>
               <w:rPr>
@@ -4201,101 +4100,7 @@
                 <w:noProof/>
                 <w:webHidden/>
               </w:rPr>
-              <w:instrText xml:space="preserve"> PAGEREF _Toc186728734 \h </w:instrText>
-            </w:r>
-            <w:r>
-              <w:rPr>
-                <w:noProof/>
-                <w:webHidden/>
-              </w:rPr>
-            </w:r>
-            <w:r>
-              <w:rPr>
-                <w:noProof/>
-                <w:webHidden/>
-              </w:rPr>
-              <w:fldChar w:fldCharType="separate"/>
-            </w:r>
-            <w:r>
-              <w:rPr>
-                <w:noProof/>
-                <w:webHidden/>
-              </w:rPr>
-              <w:t>33</w:t>
-            </w:r>
-            <w:r>
-              <w:rPr>
-                <w:noProof/>
-                <w:webHidden/>
-              </w:rPr>
-              <w:fldChar w:fldCharType="end"/>
-            </w:r>
-          </w:hyperlink>
-        </w:p>
-        <w:p>
-          <w:pPr>
-            <w:pStyle w:val="TOC2"/>
-            <w:tabs>
-              <w:tab w:val="left" w:pos="1540"/>
-              <w:tab w:val="right" w:leader="dot" w:pos="9074"/>
-            </w:tabs>
-            <w:rPr>
-              <w:rFonts w:asciiTheme="minorHAnsi" w:hAnsiTheme="minorHAnsi" w:cstheme="minorBidi"/>
-              <w:noProof/>
-              <w:color w:val="auto"/>
-              <w:kern w:val="2"/>
-              <w:sz w:val="22"/>
-              <w:lang w:val="sk-SK" w:eastAsia="sk-SK"/>
-              <w14:ligatures w14:val="standardContextual"/>
-            </w:rPr>
-          </w:pPr>
-          <w:hyperlink w:anchor="_Toc186728735" w:history="1">
-            <w:r>
-              <w:rPr>
-                <w:rStyle w:val="Hyperlink"/>
-                <w:noProof/>
-              </w:rPr>
-              <w:t>8.12</w:t>
-            </w:r>
-            <w:r>
-              <w:rPr>
-                <w:rFonts w:asciiTheme="minorHAnsi" w:hAnsiTheme="minorHAnsi" w:cstheme="minorBidi"/>
-                <w:noProof/>
-                <w:color w:val="auto"/>
-                <w:kern w:val="2"/>
-                <w:sz w:val="22"/>
-                <w:lang w:val="sk-SK" w:eastAsia="sk-SK"/>
-                <w14:ligatures w14:val="standardContextual"/>
-              </w:rPr>
-              <w:tab/>
-            </w:r>
-            <w:r>
-              <w:rPr>
-                <w:rStyle w:val="Hyperlink"/>
-                <w:noProof/>
-              </w:rPr>
-              <w:t>Contributions</w:t>
-            </w:r>
-            <w:r>
-              <w:rPr>
-                <w:noProof/>
-                <w:webHidden/>
-              </w:rPr>
-              <w:tab/>
-            </w:r>
-            <w:r>
-              <w:rPr>
-                <w:noProof/>
-                <w:webHidden/>
-              </w:rPr>
-              <w:fldChar w:fldCharType="begin"/>
-            </w:r>
-            <w:r>
-              <w:rPr>
-                <w:noProof/>
-                <w:webHidden/>
-              </w:rPr>
-              <w:instrText xml:space="preserve"> PAGEREF _Toc186728735 \h </w:instrText>
+              <w:instrText xml:space="preserve"> PAGEREF _Toc186748004 \h </w:instrText>
             </w:r>
             <w:r>
               <w:rPr>
@@ -4351,7 +4156,7 @@
         </w:numPr>
         <w:ind w:left="432" w:hanging="432"/>
       </w:pPr>
-      <w:bookmarkStart w:id="1" w:name="_Toc186728694"/>
+      <w:bookmarkStart w:id="1" w:name="_Toc186747964"/>
       <w:r>
         <w:lastRenderedPageBreak/>
         <w:t>Table of Figures</w:t>
@@ -4368,8 +4173,7 @@
           <w:rFonts w:asciiTheme="minorHAnsi" w:eastAsiaTheme="minorEastAsia" w:hAnsiTheme="minorHAnsi"/>
           <w:noProof/>
           <w:color w:val="auto"/>
-          <w:sz w:val="22"/>
-          <w:lang w:val="sk-SK" w:eastAsia="sk-SK"/>
+          <w:szCs w:val="24"/>
         </w:rPr>
       </w:pPr>
       <w:r>
@@ -4381,7 +4185,7 @@
       <w:r>
         <w:fldChar w:fldCharType="separate"/>
       </w:r>
-      <w:hyperlink w:anchor="_Toc186728673" w:history="1">
+      <w:hyperlink w:anchor="_Toc186748005" w:history="1">
         <w:r>
           <w:rPr>
             <w:rStyle w:val="Hyperlink"/>
@@ -4408,7 +4212,7 @@
             <w:noProof/>
             <w:webHidden/>
           </w:rPr>
-          <w:instrText xml:space="preserve"> PAGEREF _Toc186728673 \h </w:instrText>
+          <w:instrText xml:space="preserve"> PAGEREF _Toc186748005 \h </w:instrText>
         </w:r>
         <w:r>
           <w:rPr>
@@ -4449,11 +4253,10 @@
           <w:rFonts w:asciiTheme="minorHAnsi" w:eastAsiaTheme="minorEastAsia" w:hAnsiTheme="minorHAnsi"/>
           <w:noProof/>
           <w:color w:val="auto"/>
-          <w:sz w:val="22"/>
-          <w:lang w:val="sk-SK" w:eastAsia="sk-SK"/>
+          <w:szCs w:val="24"/>
         </w:rPr>
       </w:pPr>
-      <w:hyperlink w:anchor="_Toc186728674" w:history="1">
+      <w:hyperlink w:anchor="_Toc186748006" w:history="1">
         <w:r>
           <w:rPr>
             <w:rStyle w:val="Hyperlink"/>
@@ -4480,7 +4283,7 @@
             <w:noProof/>
             <w:webHidden/>
           </w:rPr>
-          <w:instrText xml:space="preserve"> PAGEREF _Toc186728674 \h </w:instrText>
+          <w:instrText xml:space="preserve"> PAGEREF _Toc186748006 \h </w:instrText>
         </w:r>
         <w:r>
           <w:rPr>
@@ -4521,11 +4324,10 @@
           <w:rFonts w:asciiTheme="minorHAnsi" w:eastAsiaTheme="minorEastAsia" w:hAnsiTheme="minorHAnsi"/>
           <w:noProof/>
           <w:color w:val="auto"/>
-          <w:sz w:val="22"/>
-          <w:lang w:val="sk-SK" w:eastAsia="sk-SK"/>
+          <w:szCs w:val="24"/>
         </w:rPr>
       </w:pPr>
-      <w:hyperlink w:anchor="_Toc186728675" w:history="1">
+      <w:hyperlink w:anchor="_Toc186748007" w:history="1">
         <w:r>
           <w:rPr>
             <w:rStyle w:val="Hyperlink"/>
@@ -4552,7 +4354,7 @@
             <w:noProof/>
             <w:webHidden/>
           </w:rPr>
-          <w:instrText xml:space="preserve"> PAGEREF _Toc186728675 \h </w:instrText>
+          <w:instrText xml:space="preserve"> PAGEREF _Toc186748007 \h </w:instrText>
         </w:r>
         <w:r>
           <w:rPr>
@@ -4593,11 +4395,10 @@
           <w:rFonts w:asciiTheme="minorHAnsi" w:eastAsiaTheme="minorEastAsia" w:hAnsiTheme="minorHAnsi"/>
           <w:noProof/>
           <w:color w:val="auto"/>
-          <w:sz w:val="22"/>
-          <w:lang w:val="sk-SK" w:eastAsia="sk-SK"/>
+          <w:szCs w:val="24"/>
         </w:rPr>
       </w:pPr>
-      <w:hyperlink w:anchor="_Toc186728676" w:history="1">
+      <w:hyperlink w:anchor="_Toc186748008" w:history="1">
         <w:r>
           <w:rPr>
             <w:rStyle w:val="Hyperlink"/>
@@ -4624,7 +4425,7 @@
             <w:noProof/>
             <w:webHidden/>
           </w:rPr>
-          <w:instrText xml:space="preserve"> PAGEREF _Toc186728676 \h </w:instrText>
+          <w:instrText xml:space="preserve"> PAGEREF _Toc186748008 \h </w:instrText>
         </w:r>
         <w:r>
           <w:rPr>
@@ -4665,11 +4466,10 @@
           <w:rFonts w:asciiTheme="minorHAnsi" w:eastAsiaTheme="minorEastAsia" w:hAnsiTheme="minorHAnsi"/>
           <w:noProof/>
           <w:color w:val="auto"/>
-          <w:sz w:val="22"/>
-          <w:lang w:val="sk-SK" w:eastAsia="sk-SK"/>
+          <w:szCs w:val="24"/>
         </w:rPr>
       </w:pPr>
-      <w:hyperlink w:anchor="_Toc186728677" w:history="1">
+      <w:hyperlink w:anchor="_Toc186748009" w:history="1">
         <w:r>
           <w:rPr>
             <w:rStyle w:val="Hyperlink"/>
@@ -4696,7 +4496,7 @@
             <w:noProof/>
             <w:webHidden/>
           </w:rPr>
-          <w:instrText xml:space="preserve"> PAGEREF _Toc186728677 \h </w:instrText>
+          <w:instrText xml:space="preserve"> PAGEREF _Toc186748009 \h </w:instrText>
         </w:r>
         <w:r>
           <w:rPr>
@@ -4737,11 +4537,10 @@
           <w:rFonts w:asciiTheme="minorHAnsi" w:eastAsiaTheme="minorEastAsia" w:hAnsiTheme="minorHAnsi"/>
           <w:noProof/>
           <w:color w:val="auto"/>
-          <w:sz w:val="22"/>
-          <w:lang w:val="sk-SK" w:eastAsia="sk-SK"/>
+          <w:szCs w:val="24"/>
         </w:rPr>
       </w:pPr>
-      <w:hyperlink w:anchor="_Toc186728678" w:history="1">
+      <w:hyperlink w:anchor="_Toc186748010" w:history="1">
         <w:r>
           <w:rPr>
             <w:rStyle w:val="Hyperlink"/>
@@ -4768,7 +4567,7 @@
             <w:noProof/>
             <w:webHidden/>
           </w:rPr>
-          <w:instrText xml:space="preserve"> PAGEREF _Toc186728678 \h </w:instrText>
+          <w:instrText xml:space="preserve"> PAGEREF _Toc186748010 \h </w:instrText>
         </w:r>
         <w:r>
           <w:rPr>
@@ -4809,11 +4608,10 @@
           <w:rFonts w:asciiTheme="minorHAnsi" w:eastAsiaTheme="minorEastAsia" w:hAnsiTheme="minorHAnsi"/>
           <w:noProof/>
           <w:color w:val="auto"/>
-          <w:sz w:val="22"/>
-          <w:lang w:val="sk-SK" w:eastAsia="sk-SK"/>
+          <w:szCs w:val="24"/>
         </w:rPr>
       </w:pPr>
-      <w:hyperlink w:anchor="_Toc186728679" w:history="1">
+      <w:hyperlink w:anchor="_Toc186748011" w:history="1">
         <w:r>
           <w:rPr>
             <w:rStyle w:val="Hyperlink"/>
@@ -4840,7 +4638,7 @@
             <w:noProof/>
             <w:webHidden/>
           </w:rPr>
-          <w:instrText xml:space="preserve"> PAGEREF _Toc186728679 \h </w:instrText>
+          <w:instrText xml:space="preserve"> PAGEREF _Toc186748011 \h </w:instrText>
         </w:r>
         <w:r>
           <w:rPr>
@@ -4881,11 +4679,10 @@
           <w:rFonts w:asciiTheme="minorHAnsi" w:eastAsiaTheme="minorEastAsia" w:hAnsiTheme="minorHAnsi"/>
           <w:noProof/>
           <w:color w:val="auto"/>
-          <w:sz w:val="22"/>
-          <w:lang w:val="sk-SK" w:eastAsia="sk-SK"/>
+          <w:szCs w:val="24"/>
         </w:rPr>
       </w:pPr>
-      <w:hyperlink w:anchor="_Toc186728680" w:history="1">
+      <w:hyperlink w:anchor="_Toc186748012" w:history="1">
         <w:r>
           <w:rPr>
             <w:rStyle w:val="Hyperlink"/>
@@ -4912,7 +4709,7 @@
             <w:noProof/>
             <w:webHidden/>
           </w:rPr>
-          <w:instrText xml:space="preserve"> PAGEREF _Toc186728680 \h </w:instrText>
+          <w:instrText xml:space="preserve"> PAGEREF _Toc186748012 \h </w:instrText>
         </w:r>
         <w:r>
           <w:rPr>
@@ -4953,11 +4750,10 @@
           <w:rFonts w:asciiTheme="minorHAnsi" w:eastAsiaTheme="minorEastAsia" w:hAnsiTheme="minorHAnsi"/>
           <w:noProof/>
           <w:color w:val="auto"/>
-          <w:sz w:val="22"/>
-          <w:lang w:val="sk-SK" w:eastAsia="sk-SK"/>
+          <w:szCs w:val="24"/>
         </w:rPr>
       </w:pPr>
-      <w:hyperlink w:anchor="_Toc186728681" w:history="1">
+      <w:hyperlink w:anchor="_Toc186748013" w:history="1">
         <w:r>
           <w:rPr>
             <w:rStyle w:val="Hyperlink"/>
@@ -4984,7 +4780,7 @@
             <w:noProof/>
             <w:webHidden/>
           </w:rPr>
-          <w:instrText xml:space="preserve"> PAGEREF _Toc186728681 \h </w:instrText>
+          <w:instrText xml:space="preserve"> PAGEREF _Toc186748013 \h </w:instrText>
         </w:r>
         <w:r>
           <w:rPr>
@@ -5025,11 +4821,10 @@
           <w:rFonts w:asciiTheme="minorHAnsi" w:eastAsiaTheme="minorEastAsia" w:hAnsiTheme="minorHAnsi"/>
           <w:noProof/>
           <w:color w:val="auto"/>
-          <w:sz w:val="22"/>
-          <w:lang w:val="sk-SK" w:eastAsia="sk-SK"/>
+          <w:szCs w:val="24"/>
         </w:rPr>
       </w:pPr>
-      <w:hyperlink w:anchor="_Toc186728682" w:history="1">
+      <w:hyperlink w:anchor="_Toc186748014" w:history="1">
         <w:r>
           <w:rPr>
             <w:rStyle w:val="Hyperlink"/>
@@ -5056,7 +4851,7 @@
             <w:noProof/>
             <w:webHidden/>
           </w:rPr>
-          <w:instrText xml:space="preserve"> PAGEREF _Toc186728682 \h </w:instrText>
+          <w:instrText xml:space="preserve"> PAGEREF _Toc186748014 \h </w:instrText>
         </w:r>
         <w:r>
           <w:rPr>
@@ -5097,11 +4892,10 @@
           <w:rFonts w:asciiTheme="minorHAnsi" w:eastAsiaTheme="minorEastAsia" w:hAnsiTheme="minorHAnsi"/>
           <w:noProof/>
           <w:color w:val="auto"/>
-          <w:sz w:val="22"/>
-          <w:lang w:val="sk-SK" w:eastAsia="sk-SK"/>
+          <w:szCs w:val="24"/>
         </w:rPr>
       </w:pPr>
-      <w:hyperlink w:anchor="_Toc186728683" w:history="1">
+      <w:hyperlink w:anchor="_Toc186748015" w:history="1">
         <w:r>
           <w:rPr>
             <w:rStyle w:val="Hyperlink"/>
@@ -5128,7 +4922,7 @@
             <w:noProof/>
             <w:webHidden/>
           </w:rPr>
-          <w:instrText xml:space="preserve"> PAGEREF _Toc186728683 \h </w:instrText>
+          <w:instrText xml:space="preserve"> PAGEREF _Toc186748015 \h </w:instrText>
         </w:r>
         <w:r>
           <w:rPr>
@@ -5169,11 +4963,10 @@
           <w:rFonts w:asciiTheme="minorHAnsi" w:eastAsiaTheme="minorEastAsia" w:hAnsiTheme="minorHAnsi"/>
           <w:noProof/>
           <w:color w:val="auto"/>
-          <w:sz w:val="22"/>
-          <w:lang w:val="sk-SK" w:eastAsia="sk-SK"/>
+          <w:szCs w:val="24"/>
         </w:rPr>
       </w:pPr>
-      <w:hyperlink w:anchor="_Toc186728684" w:history="1">
+      <w:hyperlink w:anchor="_Toc186748016" w:history="1">
         <w:r>
           <w:rPr>
             <w:rStyle w:val="Hyperlink"/>
@@ -5200,7 +4993,7 @@
             <w:noProof/>
             <w:webHidden/>
           </w:rPr>
-          <w:instrText xml:space="preserve"> PAGEREF _Toc186728684 \h </w:instrText>
+          <w:instrText xml:space="preserve"> PAGEREF _Toc186748016 \h </w:instrText>
         </w:r>
         <w:r>
           <w:rPr>
@@ -5241,11 +5034,10 @@
           <w:rFonts w:asciiTheme="minorHAnsi" w:eastAsiaTheme="minorEastAsia" w:hAnsiTheme="minorHAnsi"/>
           <w:noProof/>
           <w:color w:val="auto"/>
-          <w:sz w:val="22"/>
-          <w:lang w:val="sk-SK" w:eastAsia="sk-SK"/>
+          <w:szCs w:val="24"/>
         </w:rPr>
       </w:pPr>
-      <w:hyperlink w:anchor="_Toc186728685" w:history="1">
+      <w:hyperlink w:anchor="_Toc186748017" w:history="1">
         <w:r>
           <w:rPr>
             <w:rStyle w:val="Hyperlink"/>
@@ -5272,7 +5064,7 @@
             <w:noProof/>
             <w:webHidden/>
           </w:rPr>
-          <w:instrText xml:space="preserve"> PAGEREF _Toc186728685 \h </w:instrText>
+          <w:instrText xml:space="preserve"> PAGEREF _Toc186748017 \h </w:instrText>
         </w:r>
         <w:r>
           <w:rPr>
@@ -5313,11 +5105,10 @@
           <w:rFonts w:asciiTheme="minorHAnsi" w:eastAsiaTheme="minorEastAsia" w:hAnsiTheme="minorHAnsi"/>
           <w:noProof/>
           <w:color w:val="auto"/>
-          <w:sz w:val="22"/>
-          <w:lang w:val="sk-SK" w:eastAsia="sk-SK"/>
+          <w:szCs w:val="24"/>
         </w:rPr>
       </w:pPr>
-      <w:hyperlink w:anchor="_Toc186728686" w:history="1">
+      <w:hyperlink w:anchor="_Toc186748018" w:history="1">
         <w:r>
           <w:rPr>
             <w:rStyle w:val="Hyperlink"/>
@@ -5344,7 +5135,7 @@
             <w:noProof/>
             <w:webHidden/>
           </w:rPr>
-          <w:instrText xml:space="preserve"> PAGEREF _Toc186728686 \h </w:instrText>
+          <w:instrText xml:space="preserve"> PAGEREF _Toc186748018 \h </w:instrText>
         </w:r>
         <w:r>
           <w:rPr>
@@ -5385,11 +5176,10 @@
           <w:rFonts w:asciiTheme="minorHAnsi" w:eastAsiaTheme="minorEastAsia" w:hAnsiTheme="minorHAnsi"/>
           <w:noProof/>
           <w:color w:val="auto"/>
-          <w:sz w:val="22"/>
-          <w:lang w:val="sk-SK" w:eastAsia="sk-SK"/>
+          <w:szCs w:val="24"/>
         </w:rPr>
       </w:pPr>
-      <w:hyperlink w:anchor="_Toc186728687" w:history="1">
+      <w:hyperlink w:anchor="_Toc186748019" w:history="1">
         <w:r>
           <w:rPr>
             <w:rStyle w:val="Hyperlink"/>
@@ -5416,7 +5206,7 @@
             <w:noProof/>
             <w:webHidden/>
           </w:rPr>
-          <w:instrText xml:space="preserve"> PAGEREF _Toc186728687 \h </w:instrText>
+          <w:instrText xml:space="preserve"> PAGEREF _Toc186748019 \h </w:instrText>
         </w:r>
         <w:r>
           <w:rPr>
@@ -5457,11 +5247,10 @@
           <w:rFonts w:asciiTheme="minorHAnsi" w:eastAsiaTheme="minorEastAsia" w:hAnsiTheme="minorHAnsi"/>
           <w:noProof/>
           <w:color w:val="auto"/>
-          <w:sz w:val="22"/>
-          <w:lang w:val="sk-SK" w:eastAsia="sk-SK"/>
+          <w:szCs w:val="24"/>
         </w:rPr>
       </w:pPr>
-      <w:hyperlink w:anchor="_Toc186728688" w:history="1">
+      <w:hyperlink w:anchor="_Toc186748020" w:history="1">
         <w:r>
           <w:rPr>
             <w:rStyle w:val="Hyperlink"/>
@@ -5488,7 +5277,7 @@
             <w:noProof/>
             <w:webHidden/>
           </w:rPr>
-          <w:instrText xml:space="preserve"> PAGEREF _Toc186728688 \h </w:instrText>
+          <w:instrText xml:space="preserve"> PAGEREF _Toc186748020 \h </w:instrText>
         </w:r>
         <w:r>
           <w:rPr>
@@ -5529,11 +5318,10 @@
           <w:rFonts w:asciiTheme="minorHAnsi" w:eastAsiaTheme="minorEastAsia" w:hAnsiTheme="minorHAnsi"/>
           <w:noProof/>
           <w:color w:val="auto"/>
-          <w:sz w:val="22"/>
-          <w:lang w:val="sk-SK" w:eastAsia="sk-SK"/>
+          <w:szCs w:val="24"/>
         </w:rPr>
       </w:pPr>
-      <w:hyperlink w:anchor="_Toc186728689" w:history="1">
+      <w:hyperlink w:anchor="_Toc186748021" w:history="1">
         <w:r>
           <w:rPr>
             <w:rStyle w:val="Hyperlink"/>
@@ -5560,7 +5348,7 @@
             <w:noProof/>
             <w:webHidden/>
           </w:rPr>
-          <w:instrText xml:space="preserve"> PAGEREF _Toc186728689 \h </w:instrText>
+          <w:instrText xml:space="preserve"> PAGEREF _Toc186748021 \h </w:instrText>
         </w:r>
         <w:r>
           <w:rPr>
@@ -5601,11 +5389,10 @@
           <w:rFonts w:asciiTheme="minorHAnsi" w:eastAsiaTheme="minorEastAsia" w:hAnsiTheme="minorHAnsi"/>
           <w:noProof/>
           <w:color w:val="auto"/>
-          <w:sz w:val="22"/>
-          <w:lang w:val="sk-SK" w:eastAsia="sk-SK"/>
+          <w:szCs w:val="24"/>
         </w:rPr>
       </w:pPr>
-      <w:hyperlink w:anchor="_Toc186728690" w:history="1">
+      <w:hyperlink w:anchor="_Toc186748022" w:history="1">
         <w:r>
           <w:rPr>
             <w:rStyle w:val="Hyperlink"/>
@@ -5632,7 +5419,7 @@
             <w:noProof/>
             <w:webHidden/>
           </w:rPr>
-          <w:instrText xml:space="preserve"> PAGEREF _Toc186728690 \h </w:instrText>
+          <w:instrText xml:space="preserve"> PAGEREF _Toc186748022 \h </w:instrText>
         </w:r>
         <w:r>
           <w:rPr>
@@ -5673,11 +5460,10 @@
           <w:rFonts w:asciiTheme="minorHAnsi" w:eastAsiaTheme="minorEastAsia" w:hAnsiTheme="minorHAnsi"/>
           <w:noProof/>
           <w:color w:val="auto"/>
-          <w:sz w:val="22"/>
-          <w:lang w:val="sk-SK" w:eastAsia="sk-SK"/>
+          <w:szCs w:val="24"/>
         </w:rPr>
       </w:pPr>
-      <w:hyperlink w:anchor="_Toc186728691" w:history="1">
+      <w:hyperlink w:anchor="_Toc186748023" w:history="1">
         <w:r>
           <w:rPr>
             <w:rStyle w:val="Hyperlink"/>
@@ -5704,7 +5490,7 @@
             <w:noProof/>
             <w:webHidden/>
           </w:rPr>
-          <w:instrText xml:space="preserve"> PAGEREF _Toc186728691 \h </w:instrText>
+          <w:instrText xml:space="preserve"> PAGEREF _Toc186748023 \h </w:instrText>
         </w:r>
         <w:r>
           <w:rPr>
@@ -5745,11 +5531,10 @@
           <w:rFonts w:asciiTheme="minorHAnsi" w:eastAsiaTheme="minorEastAsia" w:hAnsiTheme="minorHAnsi"/>
           <w:noProof/>
           <w:color w:val="auto"/>
-          <w:sz w:val="22"/>
-          <w:lang w:val="sk-SK" w:eastAsia="sk-SK"/>
+          <w:szCs w:val="24"/>
         </w:rPr>
       </w:pPr>
-      <w:hyperlink w:anchor="_Toc186728692" w:history="1">
+      <w:hyperlink w:anchor="_Toc186748024" w:history="1">
         <w:r>
           <w:rPr>
             <w:rStyle w:val="Hyperlink"/>
@@ -5776,7 +5561,7 @@
             <w:noProof/>
             <w:webHidden/>
           </w:rPr>
-          <w:instrText xml:space="preserve"> PAGEREF _Toc186728692 \h </w:instrText>
+          <w:instrText xml:space="preserve"> PAGEREF _Toc186748024 \h </w:instrText>
         </w:r>
         <w:r>
           <w:rPr>
@@ -5837,7 +5622,7 @@
       <w:pPr>
         <w:pStyle w:val="Heading1"/>
       </w:pPr>
-      <w:bookmarkStart w:id="2" w:name="_Toc186728695"/>
+      <w:bookmarkStart w:id="2" w:name="_Toc186747965"/>
       <w:r>
         <w:lastRenderedPageBreak/>
         <w:t>Introduction</w:t>
@@ -5846,15 +5631,7 @@
     </w:p>
     <w:p>
       <w:r>
-        <w:t xml:space="preserve">This report encompasses various procedures involved in construction of a smart home model. One of the initial definitions of smart home is provided by </w:t>
-      </w:r>
-      <w:proofErr w:type="spellStart"/>
-      <w:r>
-        <w:t>Lutolf</w:t>
-      </w:r>
-      <w:proofErr w:type="spellEnd"/>
-      <w:r>
-        <w:t xml:space="preserve">, defining it as “an integration of different services within a home by using a common communication system.” Moreover, it should assure „an economic, secure, and comfortable operation of the home and include a high degree of intelligent functionality and flexibility.” </w:t>
+        <w:t xml:space="preserve">This report encompasses various procedures involved in construction of a smart home model. One of the initial definitions of smart home is provided by Lutolf, defining it as “an integration of different services within a home by using a common communication system.” Moreover, it should assure „an economic, secure, and comfortable operation of the home and include a high degree of intelligent functionality and flexibility.” </w:t>
       </w:r>
       <w:sdt>
         <w:sdtPr>
@@ -5883,15 +5660,7 @@
         </w:sdtContent>
       </w:sdt>
       <w:r>
-        <w:t xml:space="preserve"> A fresher definition by </w:t>
-      </w:r>
-      <w:proofErr w:type="spellStart"/>
-      <w:r>
-        <w:t>Satpathy</w:t>
-      </w:r>
-      <w:proofErr w:type="spellEnd"/>
-      <w:r>
-        <w:t xml:space="preserve"> states, that “a home which is smart enough to assist the inhabitants to live independently and comfortably with the help of technology is termed as smart home. In a smart home, all the mechanical and digital devices are interconnected to form a network, which can communicate with each other and with the user to create an interactive space.” </w:t>
+        <w:t xml:space="preserve"> A fresher definition by Satpathy states, that “a home which is smart enough to assist the inhabitants to live independently and comfortably with the help of technology is termed as smart home. In a smart home, all the mechanical and digital devices are interconnected to form a network, which can communicate with each other and with the user to create an interactive space.” </w:t>
       </w:r>
       <w:sdt>
         <w:sdtPr>
@@ -5920,15 +5689,7 @@
         </w:sdtContent>
       </w:sdt>
       <w:r>
-        <w:t xml:space="preserve"> We consider this definition more proper, as it emphasizes the role of network in smart home systems, in contrast to the vaguer term ‘common communication system’ used by </w:t>
-      </w:r>
-      <w:proofErr w:type="spellStart"/>
-      <w:r>
-        <w:t>Lutolf</w:t>
-      </w:r>
-      <w:proofErr w:type="spellEnd"/>
-      <w:r>
-        <w:t xml:space="preserve">. </w:t>
+        <w:t xml:space="preserve"> We consider this definition more proper, as it emphasizes the role of network in smart home systems, in contrast to the vaguer term ‘common communication system’ used by Lutolf. </w:t>
       </w:r>
     </w:p>
     <w:p>
@@ -6052,7 +5813,7 @@
         <w:jc w:val="center"/>
       </w:pPr>
       <w:bookmarkStart w:id="3" w:name="_Toc186471107"/>
-      <w:bookmarkStart w:id="4" w:name="_Toc186728673"/>
+      <w:bookmarkStart w:id="4" w:name="_Toc186748005"/>
       <w:r>
         <w:t xml:space="preserve">Figure </w:t>
       </w:r>
@@ -6100,15 +5861,7 @@
         <w:t>less heat output, lower risk of ignition due to dust and particle accumulation, improved color rendering for a better quality of light, and negligible UV light output, which reduces insect infestation and product deterioration</w:t>
       </w:r>
       <w:r>
-        <w:t xml:space="preserve">”. Remarkably, its </w:t>
-      </w:r>
-      <w:proofErr w:type="gramStart"/>
-      <w:r>
-        <w:t>life-span</w:t>
-      </w:r>
-      <w:proofErr w:type="gramEnd"/>
-      <w:r>
-        <w:t xml:space="preserve"> can reach “</w:t>
+        <w:t>”. Remarkably, its life-span can reach “</w:t>
       </w:r>
       <w:r>
         <w:t>more than 100,000 operating hours</w:t>
@@ -6172,23 +5925,7 @@
           <w:rFonts w:cs="Times New Roman"/>
           <w:szCs w:val="24"/>
         </w:rPr>
-        <w:t xml:space="preserve">How </w:t>
-      </w:r>
-      <w:proofErr w:type="gramStart"/>
-      <w:r>
-        <w:rPr>
-          <w:rFonts w:cs="Times New Roman"/>
-          <w:szCs w:val="24"/>
-        </w:rPr>
-        <w:t>to</w:t>
-      </w:r>
-      <w:proofErr w:type="gramEnd"/>
-      <w:r>
-        <w:rPr>
-          <w:rFonts w:cs="Times New Roman"/>
-          <w:szCs w:val="24"/>
-        </w:rPr>
-        <w:t xml:space="preserve"> construct the house?</w:t>
+        <w:t>How to construct the house?</w:t>
       </w:r>
     </w:p>
     <w:p>
@@ -6208,21 +5945,7 @@
         <w:rPr>
           <w:rFonts w:cs="Times New Roman"/>
         </w:rPr>
-        <w:t xml:space="preserve">How </w:t>
-      </w:r>
-      <w:proofErr w:type="gramStart"/>
-      <w:r>
-        <w:rPr>
-          <w:rFonts w:cs="Times New Roman"/>
-        </w:rPr>
-        <w:t>to</w:t>
-      </w:r>
-      <w:proofErr w:type="gramEnd"/>
-      <w:r>
-        <w:rPr>
-          <w:rFonts w:cs="Times New Roman"/>
-        </w:rPr>
-        <w:t xml:space="preserve"> adjust </w:t>
+        <w:t xml:space="preserve">How to adjust </w:t>
       </w:r>
       <w:r>
         <w:rPr>
@@ -6282,24 +6005,14 @@
       </w:r>
     </w:p>
     <w:p>
-      <w:proofErr w:type="gramStart"/>
       <w:r>
         <w:t xml:space="preserve">Mentioned </w:t>
       </w:r>
       <w:r>
-        <w:t>questions</w:t>
-      </w:r>
-      <w:proofErr w:type="gramEnd"/>
-      <w:r>
-        <w:t xml:space="preserve"> are answered in subsequent 8 sections. The third chapter includes detailed steps of the design process, where any decision is complemented by justification. The fourth section concerns the final product, possibly deviating from the planned design. The fifth section contains </w:t>
-      </w:r>
-      <w:proofErr w:type="gramStart"/>
-      <w:r>
-        <w:t>comparison</w:t>
-      </w:r>
-      <w:proofErr w:type="gramEnd"/>
-      <w:r>
-        <w:t xml:space="preserve"> of design and result as well as technical limitations</w:t>
+        <w:t xml:space="preserve">questions are answered in subsequent 8 sections. The third chapter includes detailed steps of the design process, where any decision is complemented by justification. The fourth section concerns the final product, possibly deviating from the planned design. The fifth section contains </w:t>
+      </w:r>
+      <w:r>
+        <w:t>comparison of design and result as well as technical limitations</w:t>
       </w:r>
       <w:r>
         <w:t xml:space="preserve">. Moreover, the sixth section provides a concise conclusion on the whole project. References and appendices are placed in the last two sections. </w:t>
@@ -6310,7 +6023,7 @@
       <w:pPr>
         <w:pStyle w:val="Heading1"/>
       </w:pPr>
-      <w:bookmarkStart w:id="5" w:name="_Toc186728696"/>
+      <w:bookmarkStart w:id="5" w:name="_Toc186747966"/>
       <w:r>
         <w:lastRenderedPageBreak/>
         <w:t>Methods</w:t>
@@ -6326,7 +6039,7 @@
           <w:szCs w:val="24"/>
         </w:rPr>
       </w:pPr>
-      <w:bookmarkStart w:id="6" w:name="_Toc186728697"/>
+      <w:bookmarkStart w:id="6" w:name="_Toc186747967"/>
       <w:r>
         <w:rPr>
           <w:rFonts w:eastAsia="Aptos"/>
@@ -6348,7 +6061,7 @@
           <w:rFonts w:eastAsia="Aptos"/>
         </w:rPr>
       </w:pPr>
-      <w:bookmarkStart w:id="7" w:name="_Toc186728698"/>
+      <w:bookmarkStart w:id="7" w:name="_Toc186747968"/>
       <w:r>
         <w:rPr>
           <w:rFonts w:eastAsia="Aptos"/>
@@ -6486,7 +6199,7 @@
         <w:pStyle w:val="Caption"/>
         <w:jc w:val="center"/>
       </w:pPr>
-      <w:bookmarkStart w:id="8" w:name="_Toc186728674"/>
+      <w:bookmarkStart w:id="8" w:name="_Toc186748006"/>
       <w:r>
         <w:t xml:space="preserve">Figure </w:t>
       </w:r>
@@ -6520,7 +6233,7 @@
           <w:rFonts w:eastAsia="Aptos"/>
         </w:rPr>
       </w:pPr>
-      <w:bookmarkStart w:id="9" w:name="_Toc186728699"/>
+      <w:bookmarkStart w:id="9" w:name="_Toc186747969"/>
       <w:r>
         <w:rPr>
           <w:rFonts w:eastAsia="Aptos"/>
@@ -6604,7 +6317,7 @@
         <w:pStyle w:val="Caption"/>
         <w:jc w:val="center"/>
       </w:pPr>
-      <w:bookmarkStart w:id="10" w:name="_Toc186728675"/>
+      <w:bookmarkStart w:id="10" w:name="_Toc186748007"/>
       <w:r>
         <w:t xml:space="preserve">Figure </w:t>
       </w:r>
@@ -6638,7 +6351,7 @@
           <w:rFonts w:eastAsia="Aptos"/>
         </w:rPr>
       </w:pPr>
-      <w:bookmarkStart w:id="11" w:name="_Toc186728700"/>
+      <w:bookmarkStart w:id="11" w:name="_Toc186747970"/>
       <w:r>
         <w:rPr>
           <w:rFonts w:eastAsia="Aptos"/>
@@ -6652,21 +6365,11 @@
         <w:t>The design</w:t>
       </w:r>
       <w:r>
-        <w:t xml:space="preserve"> of the house can be divided into two categories, one is </w:t>
-      </w:r>
-      <w:proofErr w:type="gramStart"/>
-      <w:r>
-        <w:t>base</w:t>
-      </w:r>
-      <w:proofErr w:type="gramEnd"/>
-      <w:r>
-        <w:t xml:space="preserve"> and the other </w:t>
-      </w:r>
-      <w:proofErr w:type="gramStart"/>
+        <w:t xml:space="preserve"> of the house can be divided into two categories, one is base and the other </w:t>
+      </w:r>
       <w:r>
         <w:t>are</w:t>
       </w:r>
-      <w:proofErr w:type="gramEnd"/>
       <w:r>
         <w:t xml:space="preserve"> walls and floor.</w:t>
       </w:r>
@@ -6676,15 +6379,7 @@
         <w:t>The base</w:t>
       </w:r>
       <w:r>
-        <w:t xml:space="preserve"> was designed in Fusion 360 for </w:t>
-      </w:r>
-      <w:proofErr w:type="gramStart"/>
-      <w:r>
-        <w:t>3D</w:t>
-      </w:r>
-      <w:proofErr w:type="gramEnd"/>
-      <w:r>
-        <w:t xml:space="preserve"> printer</w:t>
+        <w:t xml:space="preserve"> was designed in Fusion 360 for 3D printer</w:t>
       </w:r>
       <w:r>
         <w:t>.</w:t>
@@ -6751,7 +6446,7 @@
         <w:pStyle w:val="Caption"/>
         <w:jc w:val="center"/>
       </w:pPr>
-      <w:bookmarkStart w:id="12" w:name="_Toc186728676"/>
+      <w:bookmarkStart w:id="12" w:name="_Toc186748008"/>
       <w:r>
         <w:t xml:space="preserve">Figure </w:t>
       </w:r>
@@ -6851,7 +6546,7 @@
         <w:pStyle w:val="Caption"/>
         <w:jc w:val="center"/>
       </w:pPr>
-      <w:bookmarkStart w:id="13" w:name="_Toc186728677"/>
+      <w:bookmarkStart w:id="13" w:name="_Toc186748009"/>
       <w:r>
         <w:t xml:space="preserve">Figure </w:t>
       </w:r>
@@ -6905,7 +6600,7 @@
           <w:rFonts w:eastAsia="Aptos"/>
         </w:rPr>
       </w:pPr>
-      <w:bookmarkStart w:id="14" w:name="_Toc186728701"/>
+      <w:bookmarkStart w:id="14" w:name="_Toc186747971"/>
       <w:r>
         <w:rPr>
           <w:rFonts w:eastAsia="Aptos"/>
@@ -6986,15 +6681,7 @@
         <w:t xml:space="preserve"> </w:t>
       </w:r>
       <w:r>
-        <w:t xml:space="preserve">mm long </w:t>
-      </w:r>
-      <w:proofErr w:type="gramStart"/>
-      <w:r>
-        <w:t>spacers</w:t>
-      </w:r>
-      <w:proofErr w:type="gramEnd"/>
-      <w:r>
-        <w:t xml:space="preserve"> on to the Mainboard.</w:t>
+        <w:t>mm long spacers on to the Mainboard.</w:t>
       </w:r>
     </w:p>
     <w:p>
@@ -7061,13 +6748,8 @@
       <w:r>
         <w:t xml:space="preserve">mm </w:t>
       </w:r>
-      <w:proofErr w:type="spellStart"/>
-      <w:r>
-        <w:t>spax</w:t>
-      </w:r>
-      <w:proofErr w:type="spellEnd"/>
-      <w:r>
-        <w:t xml:space="preserve"> </w:t>
+      <w:r>
+        <w:t xml:space="preserve">spax </w:t>
       </w:r>
       <w:r>
         <w:t xml:space="preserve">screws. To </w:t>
@@ -7086,7 +6768,7 @@
           <w:rFonts w:eastAsia="Aptos"/>
         </w:rPr>
       </w:pPr>
-      <w:bookmarkStart w:id="15" w:name="_Toc186728702"/>
+      <w:bookmarkStart w:id="15" w:name="_Toc186747972"/>
       <w:r>
         <w:rPr>
           <w:rFonts w:eastAsia="Aptos"/>
@@ -7131,21 +6813,13 @@
         <w:t>The Potentiometer on the control panel was not implemented because it was more convenient to code the user interface</w:t>
       </w:r>
       <w:r>
+        <w:t xml:space="preserve"> only</w:t>
+      </w:r>
+      <w:r>
         <w:t xml:space="preserve"> </w:t>
       </w:r>
-      <w:proofErr w:type="gramStart"/>
-      <w:r>
-        <w:t>only</w:t>
-      </w:r>
-      <w:r>
-        <w:t xml:space="preserve"> </w:t>
-      </w:r>
-      <w:r>
-        <w:t>with</w:t>
-      </w:r>
-      <w:proofErr w:type="gramEnd"/>
-      <w:r>
-        <w:t xml:space="preserve"> </w:t>
+      <w:r>
+        <w:t xml:space="preserve">with </w:t>
       </w:r>
       <w:r>
         <w:t>buttons.</w:t>
@@ -7180,7 +6854,7 @@
       <w:pPr>
         <w:pStyle w:val="Heading2"/>
       </w:pPr>
-      <w:bookmarkStart w:id="16" w:name="_Toc186728703"/>
+      <w:bookmarkStart w:id="16" w:name="_Toc186747973"/>
       <w:r>
         <w:t>Introduction to software</w:t>
       </w:r>
@@ -7195,23 +6869,7 @@
           <w:i/>
           <w:iCs/>
         </w:rPr>
-        <w:t>“</w:t>
-      </w:r>
-      <w:proofErr w:type="gramStart"/>
-      <w:r>
-        <w:rPr>
-          <w:i/>
-          <w:iCs/>
-        </w:rPr>
-        <w:t>Init(</w:t>
-      </w:r>
-      <w:proofErr w:type="gramEnd"/>
-      <w:r>
-        <w:rPr>
-          <w:i/>
-          <w:iCs/>
-        </w:rPr>
-        <w:t xml:space="preserve">)” </w:t>
+        <w:t xml:space="preserve">“Init()” </w:t>
       </w:r>
       <w:r>
         <w:t xml:space="preserve">and </w:t>
@@ -7292,7 +6950,7 @@
         <w:pStyle w:val="Caption"/>
         <w:jc w:val="center"/>
       </w:pPr>
-      <w:bookmarkStart w:id="17" w:name="_Toc186728678"/>
+      <w:bookmarkStart w:id="17" w:name="_Toc186748010"/>
       <w:r>
         <w:t xml:space="preserve">Figure </w:t>
       </w:r>
@@ -7348,15 +7006,7 @@
         <w:t>idea that the</w:t>
       </w:r>
       <w:r>
-        <w:t xml:space="preserve"> last action </w:t>
-      </w:r>
-      <w:proofErr w:type="gramStart"/>
-      <w:r>
-        <w:t>takes</w:t>
-      </w:r>
-      <w:proofErr w:type="gramEnd"/>
-      <w:r>
-        <w:t xml:space="preserve"> effect. This means that if brightness was set to half of its </w:t>
+        <w:t xml:space="preserve"> last action takes effect. This means that if brightness was set to half of its </w:t>
       </w:r>
       <w:r>
         <w:lastRenderedPageBreak/>
@@ -7427,7 +7077,7 @@
         <w:pStyle w:val="Caption"/>
         <w:jc w:val="center"/>
       </w:pPr>
-      <w:bookmarkStart w:id="18" w:name="_Toc186728679"/>
+      <w:bookmarkStart w:id="18" w:name="_Toc186748011"/>
       <w:r>
         <w:t xml:space="preserve">Figure </w:t>
       </w:r>
@@ -7475,15 +7125,7 @@
         <w:t xml:space="preserve">a </w:t>
       </w:r>
       <w:r>
-        <w:t xml:space="preserve">100 </w:t>
-      </w:r>
-      <w:proofErr w:type="spellStart"/>
-      <w:r>
-        <w:t>ms</w:t>
-      </w:r>
-      <w:proofErr w:type="spellEnd"/>
-      <w:r>
-        <w:t xml:space="preserve"> delay.</w:t>
+        <w:t>100 ms delay.</w:t>
       </w:r>
     </w:p>
     <w:p>
@@ -7541,7 +7183,7 @@
         <w:pStyle w:val="Caption"/>
         <w:jc w:val="center"/>
       </w:pPr>
-      <w:bookmarkStart w:id="19" w:name="_Toc186728680"/>
+      <w:bookmarkStart w:id="19" w:name="_Toc186748012"/>
       <w:r>
         <w:t xml:space="preserve">Figure </w:t>
       </w:r>
@@ -7572,7 +7214,7 @@
       <w:pPr>
         <w:pStyle w:val="Heading2"/>
       </w:pPr>
-      <w:bookmarkStart w:id="20" w:name="_Toc186728704"/>
+      <w:bookmarkStart w:id="20" w:name="_Toc186747974"/>
       <w:r>
         <w:t>Room 1 software</w:t>
       </w:r>
@@ -7637,7 +7279,7 @@
         <w:pStyle w:val="Caption"/>
         <w:jc w:val="center"/>
       </w:pPr>
-      <w:bookmarkStart w:id="21" w:name="_Toc186728681"/>
+      <w:bookmarkStart w:id="21" w:name="_Toc186748013"/>
       <w:r>
         <w:t xml:space="preserve">Figure </w:t>
       </w:r>
@@ -7673,23 +7315,7 @@
           <w:i/>
           <w:iCs/>
         </w:rPr>
-        <w:t>“</w:t>
-      </w:r>
-      <w:proofErr w:type="gramStart"/>
-      <w:r>
-        <w:rPr>
-          <w:i/>
-          <w:iCs/>
-        </w:rPr>
-        <w:t>Init(</w:t>
-      </w:r>
-      <w:proofErr w:type="gramEnd"/>
-      <w:r>
-        <w:rPr>
-          <w:i/>
-          <w:iCs/>
-        </w:rPr>
-        <w:t xml:space="preserve">)” </w:t>
+        <w:t xml:space="preserve">“Init()” </w:t>
       </w:r>
       <w:r>
         <w:t xml:space="preserve">we initialized ADC and PWM using Alin’s </w:t>
@@ -7710,15 +7336,7 @@
         <w:t>T</w:t>
       </w:r>
       <w:r>
-        <w:t xml:space="preserve">o do that we referred to </w:t>
-      </w:r>
-      <w:proofErr w:type="spellStart"/>
-      <w:r>
-        <w:t>AtMega</w:t>
-      </w:r>
-      <w:proofErr w:type="spellEnd"/>
-      <w:r>
-        <w:t xml:space="preserve"> datasheet </w:t>
+        <w:t xml:space="preserve">o do that we referred to AtMega datasheet </w:t>
       </w:r>
       <w:sdt>
         <w:sdtPr>
@@ -7791,15 +7409,7 @@
         <w:t>t</w:t>
       </w:r>
       <w:r>
-        <w:t xml:space="preserve">hese documents for other rooms and control </w:t>
-      </w:r>
-      <w:proofErr w:type="gramStart"/>
-      <w:r>
-        <w:t>panel</w:t>
-      </w:r>
-      <w:proofErr w:type="gramEnd"/>
-      <w:r>
-        <w:t xml:space="preserve"> as well.</w:t>
+        <w:t>hese documents for other rooms and control panel as well.</w:t>
       </w:r>
     </w:p>
     <w:p>
@@ -7811,23 +7421,7 @@
           <w:i/>
           <w:iCs/>
         </w:rPr>
-        <w:t>“</w:t>
-      </w:r>
-      <w:proofErr w:type="gramStart"/>
-      <w:r>
-        <w:rPr>
-          <w:i/>
-          <w:iCs/>
-        </w:rPr>
-        <w:t>Update(</w:t>
-      </w:r>
-      <w:proofErr w:type="gramEnd"/>
-      <w:r>
-        <w:rPr>
-          <w:i/>
-          <w:iCs/>
-        </w:rPr>
-        <w:t>)”</w:t>
+        <w:t>“Update()”</w:t>
       </w:r>
       <w:r>
         <w:t xml:space="preserve"> function checks if potentiometer values changed since last measurement, if yes update LED’s intensity accordingly. Then it checks if button is pressed and wasn’t pressed previously, if this statement is true then the status of LED is inverted.</w:t>
@@ -7888,7 +7482,7 @@
         <w:pStyle w:val="Caption"/>
         <w:jc w:val="center"/>
       </w:pPr>
-      <w:bookmarkStart w:id="22" w:name="_Toc186728682"/>
+      <w:bookmarkStart w:id="22" w:name="_Toc186748014"/>
       <w:r>
         <w:t xml:space="preserve">Figure </w:t>
       </w:r>
@@ -7919,7 +7513,7 @@
       <w:pPr>
         <w:pStyle w:val="Heading2"/>
       </w:pPr>
-      <w:bookmarkStart w:id="23" w:name="_Toc186728705"/>
+      <w:bookmarkStart w:id="23" w:name="_Toc186747975"/>
       <w:r>
         <w:t>Room 2 software</w:t>
       </w:r>
@@ -7933,38 +7527,14 @@
         <w:t>room,</w:t>
       </w:r>
       <w:r>
-        <w:t xml:space="preserve"> it has only two buttons and one LED. Since we wired buttons in parallel, from the Arduino perspective they act as </w:t>
-      </w:r>
-      <w:proofErr w:type="gramStart"/>
-      <w:r>
-        <w:t>a one</w:t>
-      </w:r>
-      <w:proofErr w:type="gramEnd"/>
-      <w:r>
-        <w:t xml:space="preserve"> button. Again, we added functions for getting and setting status of the LED. Logic in </w:t>
+        <w:t xml:space="preserve"> it has only two buttons and one LED. Since we wired buttons in parallel, from the Arduino perspective they act as a one button. Again, we added functions for getting and setting status of the LED. Logic in </w:t>
       </w:r>
       <w:r>
         <w:rPr>
           <w:i/>
           <w:iCs/>
         </w:rPr>
-        <w:t>“</w:t>
-      </w:r>
-      <w:proofErr w:type="gramStart"/>
-      <w:r>
-        <w:rPr>
-          <w:i/>
-          <w:iCs/>
-        </w:rPr>
-        <w:t>Update(</w:t>
-      </w:r>
-      <w:proofErr w:type="gramEnd"/>
-      <w:r>
-        <w:rPr>
-          <w:i/>
-          <w:iCs/>
-        </w:rPr>
-        <w:t xml:space="preserve">)” </w:t>
+        <w:t xml:space="preserve">“Update()” </w:t>
       </w:r>
       <w:r>
         <w:t xml:space="preserve">and </w:t>
@@ -8036,7 +7606,7 @@
         <w:pStyle w:val="Caption"/>
         <w:jc w:val="center"/>
       </w:pPr>
-      <w:bookmarkStart w:id="24" w:name="_Toc186728683"/>
+      <w:bookmarkStart w:id="24" w:name="_Toc186748015"/>
       <w:r>
         <w:t xml:space="preserve">Figure </w:t>
       </w:r>
@@ -8067,7 +7637,7 @@
       <w:pPr>
         <w:pStyle w:val="Heading2"/>
       </w:pPr>
-      <w:bookmarkStart w:id="25" w:name="_Toc186728706"/>
+      <w:bookmarkStart w:id="25" w:name="_Toc186747976"/>
       <w:r>
         <w:t>Room 3 software</w:t>
       </w:r>
@@ -8075,15 +7645,7 @@
     </w:p>
     <w:p>
       <w:r>
-        <w:t xml:space="preserve">Room 3 contains one potentiometer for color changing, a button and one LED. We decided that </w:t>
-      </w:r>
-      <w:proofErr w:type="gramStart"/>
-      <w:r>
-        <w:t>potentiometer</w:t>
-      </w:r>
-      <w:proofErr w:type="gramEnd"/>
-      <w:r>
-        <w:t xml:space="preserve"> will affect only one property of the </w:t>
+        <w:t xml:space="preserve">Room 3 contains one potentiometer for color changing, a button and one LED. We decided that potentiometer will affect only one property of the </w:t>
       </w:r>
       <w:r>
         <w:t>light,</w:t>
@@ -8188,7 +7750,7 @@
         <w:pStyle w:val="Caption"/>
         <w:jc w:val="center"/>
       </w:pPr>
-      <w:bookmarkStart w:id="26" w:name="_Toc186728684"/>
+      <w:bookmarkStart w:id="26" w:name="_Toc186748016"/>
       <w:r>
         <w:t xml:space="preserve">Figure </w:t>
       </w:r>
@@ -8223,22 +7785,14 @@
         <w:t>The potentiometer</w:t>
       </w:r>
       <w:r>
-        <w:t xml:space="preserve"> is read the same way as in </w:t>
-      </w:r>
-      <w:proofErr w:type="gramStart"/>
-      <w:r>
-        <w:t>the room</w:t>
-      </w:r>
-      <w:proofErr w:type="gramEnd"/>
-      <w:r>
-        <w:t xml:space="preserve"> 2 and LED is controlled using PWM 3 from Alin’s library, turning on and off using the switches between full white and completely off.</w:t>
+        <w:t xml:space="preserve"> is read the same way as in the room 2 and LED is controlled using PWM 3 from Alin’s library, turning on and off using the switches between full white and completely off.</w:t>
       </w:r>
     </w:p>
     <w:p>
       <w:pPr>
         <w:pStyle w:val="Heading2"/>
       </w:pPr>
-      <w:bookmarkStart w:id="27" w:name="_Toc186728707"/>
+      <w:bookmarkStart w:id="27" w:name="_Toc186747977"/>
       <w:r>
         <w:lastRenderedPageBreak/>
         <w:t>Door software</w:t>
@@ -8254,23 +7808,7 @@
           <w:i/>
           <w:iCs/>
         </w:rPr>
-        <w:t>“</w:t>
-      </w:r>
-      <w:proofErr w:type="gramStart"/>
-      <w:r>
-        <w:rPr>
-          <w:i/>
-          <w:iCs/>
-        </w:rPr>
-        <w:t>Init(</w:t>
-      </w:r>
-      <w:proofErr w:type="gramEnd"/>
-      <w:r>
-        <w:rPr>
-          <w:i/>
-          <w:iCs/>
-        </w:rPr>
-        <w:t xml:space="preserve">)” </w:t>
+        <w:t xml:space="preserve">“Init()” </w:t>
       </w:r>
       <w:r>
         <w:t xml:space="preserve">and </w:t>
@@ -8296,67 +7834,35 @@
           <w:i/>
           <w:iCs/>
         </w:rPr>
-        <w:t>“</w:t>
-      </w:r>
-      <w:proofErr w:type="gramStart"/>
+        <w:t xml:space="preserve">“Init()” </w:t>
+      </w:r>
+      <w:r>
+        <w:t xml:space="preserve">function we just initialized ADC using Alin’s </w:t>
+      </w:r>
+      <w:r>
+        <w:t xml:space="preserve">libraries </w:t>
+      </w:r>
+      <w:r>
+        <w:t>and pin for LED as output and pin for PIR sensor as input using registers.</w:t>
+      </w:r>
+    </w:p>
+    <w:p>
+      <w:r>
+        <w:tab/>
+        <w:t>Every time the movement is detected and LDR has higher value than threshold</w:t>
+      </w:r>
+      <w:r>
+        <w:t>,</w:t>
+      </w:r>
+      <w:r>
+        <w:t xml:space="preserve"> LED is turned on and timer is reset. Timer is just one variable which is incremented by one every time the </w:t>
+      </w:r>
       <w:r>
         <w:rPr>
           <w:i/>
           <w:iCs/>
         </w:rPr>
-        <w:t>Init(</w:t>
-      </w:r>
-      <w:proofErr w:type="gramEnd"/>
-      <w:r>
-        <w:rPr>
-          <w:i/>
-          <w:iCs/>
-        </w:rPr>
-        <w:t xml:space="preserve">)” </w:t>
-      </w:r>
-      <w:r>
-        <w:t xml:space="preserve">function we just initialized ADC using Alin’s </w:t>
-      </w:r>
-      <w:r>
-        <w:t xml:space="preserve">libraries </w:t>
-      </w:r>
-      <w:r>
-        <w:t>and pin for LED as output and pin for PIR sensor as input using registers.</w:t>
-      </w:r>
-    </w:p>
-    <w:p>
-      <w:r>
-        <w:tab/>
-        <w:t>Every time the movement is detected and LDR has higher value than threshold</w:t>
-      </w:r>
-      <w:r>
-        <w:t>,</w:t>
-      </w:r>
-      <w:r>
-        <w:t xml:space="preserve"> LED is turned on and timer is reset. Timer is just one variable which is incremented by one every time the </w:t>
-      </w:r>
-      <w:r>
-        <w:rPr>
-          <w:i/>
-          <w:iCs/>
-        </w:rPr>
-        <w:t>“</w:t>
-      </w:r>
-      <w:proofErr w:type="gramStart"/>
-      <w:r>
-        <w:rPr>
-          <w:i/>
-          <w:iCs/>
-        </w:rPr>
-        <w:t>Update(</w:t>
-      </w:r>
-      <w:proofErr w:type="gramEnd"/>
-      <w:r>
-        <w:rPr>
-          <w:i/>
-          <w:iCs/>
-        </w:rPr>
-        <w:t xml:space="preserve">)” </w:t>
+        <w:t xml:space="preserve">“Update()” </w:t>
       </w:r>
       <w:r>
         <w:t>function is called, when the LED is turned on the variable is set to zero, when this variable reaches particular value LED is turned off.</w:t>
@@ -8417,7 +7923,7 @@
         <w:pStyle w:val="Caption"/>
         <w:jc w:val="center"/>
       </w:pPr>
-      <w:bookmarkStart w:id="28" w:name="_Toc186728685"/>
+      <w:bookmarkStart w:id="28" w:name="_Toc186748017"/>
       <w:r>
         <w:t xml:space="preserve">Figure </w:t>
       </w:r>
@@ -8451,7 +7957,7 @@
       <w:r>
         <w:t xml:space="preserve"> </w:t>
       </w:r>
-      <w:bookmarkStart w:id="29" w:name="_Toc186728708"/>
+      <w:bookmarkStart w:id="29" w:name="_Toc186747978"/>
       <w:r>
         <w:t xml:space="preserve">Control panel </w:t>
       </w:r>
@@ -8519,7 +8025,7 @@
         <w:pStyle w:val="Caption"/>
         <w:jc w:val="center"/>
       </w:pPr>
-      <w:bookmarkStart w:id="30" w:name="_Toc186728686"/>
+      <w:bookmarkStart w:id="30" w:name="_Toc186748018"/>
       <w:r>
         <w:t xml:space="preserve">Figure </w:t>
       </w:r>
@@ -8551,15 +8057,7 @@
         <w:ind w:firstLine="720"/>
       </w:pPr>
       <w:r>
-        <w:t xml:space="preserve">In addition to physical components, which make up control </w:t>
-      </w:r>
-      <w:proofErr w:type="gramStart"/>
-      <w:r>
-        <w:t>panel</w:t>
-      </w:r>
-      <w:proofErr w:type="gramEnd"/>
-      <w:r>
-        <w:t xml:space="preserve">, we had to implement back-end logic for the menu responsible for storing and navigating in menu elements, we also implemented some type of a link or connection between control panel and rooms, we called it mediator. </w:t>
+        <w:t xml:space="preserve">In addition to physical components, which make up control panel, we had to implement back-end logic for the menu responsible for storing and navigating in menu elements, we also implemented some type of a link or connection between control panel and rooms, we called it mediator. </w:t>
       </w:r>
     </w:p>
     <w:p>
@@ -8615,7 +8113,7 @@
         <w:pStyle w:val="Caption"/>
         <w:jc w:val="center"/>
       </w:pPr>
-      <w:bookmarkStart w:id="31" w:name="_Toc186728687"/>
+      <w:bookmarkStart w:id="31" w:name="_Toc186748019"/>
       <w:r>
         <w:t xml:space="preserve">Figure </w:t>
       </w:r>
@@ -8663,7 +8161,7 @@
       <w:r>
         <w:t xml:space="preserve"> </w:t>
       </w:r>
-      <w:bookmarkStart w:id="32" w:name="_Toc186728709"/>
+      <w:bookmarkStart w:id="32" w:name="_Toc186747979"/>
       <w:r>
         <w:t>Menu implementation</w:t>
       </w:r>
@@ -8678,14 +8176,7 @@
       <w:r>
         <w:lastRenderedPageBreak/>
         <w:tab/>
-      </w:r>
-      <w:proofErr w:type="gramStart"/>
-      <w:r>
-        <w:t>Folder contains</w:t>
-      </w:r>
-      <w:proofErr w:type="gramEnd"/>
-      <w:r>
-        <w:t xml:space="preserve"> more folders or files, for example at the top level of the menu there are four folders (room 1, room 2, room 3, door) after selecting one of the folders its content will be displayed on control panel. </w:t>
+        <w:t xml:space="preserve">Folder contains more folders or files, for example at the top level of the menu there are four folders (room 1, room 2, room 3, door) after selecting one of the folders its content will be displayed on control panel. </w:t>
       </w:r>
       <w:r>
         <w:t>Returning</w:t>
@@ -8743,15 +8234,7 @@
     </w:p>
     <w:p>
       <w:r>
-        <w:t>Files and Folders are contained in “</w:t>
-      </w:r>
-      <w:proofErr w:type="spellStart"/>
-      <w:r>
-        <w:t>Menu_element</w:t>
-      </w:r>
-      <w:proofErr w:type="spellEnd"/>
-      <w:r>
-        <w:t>” struct</w:t>
+        <w:t>Files and Folders are contained in “Menu_element” struct</w:t>
       </w:r>
       <w:sdt>
         <w:sdtPr>
@@ -8838,15 +8321,7 @@
         </w:sdtContent>
       </w:sdt>
       <w:r>
-        <w:t xml:space="preserve"> with file or folder struct in it. The only differences between folder and file structure are that </w:t>
-      </w:r>
-      <w:proofErr w:type="gramStart"/>
-      <w:r>
-        <w:t>file</w:t>
-      </w:r>
-      <w:proofErr w:type="gramEnd"/>
-      <w:r>
-        <w:t xml:space="preserve"> has also value, type of data stored in it and variable which determines if it is selected.</w:t>
+        <w:t xml:space="preserve"> with file or folder struct in it. The only differences between folder and file structure are that file has also value, type of data stored in it and variable which determines if it is selected.</w:t>
       </w:r>
     </w:p>
     <w:p>
@@ -8902,7 +8377,7 @@
         <w:pStyle w:val="Caption"/>
         <w:jc w:val="center"/>
       </w:pPr>
-      <w:bookmarkStart w:id="33" w:name="_Toc186728688"/>
+      <w:bookmarkStart w:id="33" w:name="_Toc186748020"/>
       <w:r>
         <w:t xml:space="preserve">Figure </w:t>
       </w:r>
@@ -8998,7 +8473,7 @@
         <w:pStyle w:val="Caption"/>
         <w:jc w:val="center"/>
       </w:pPr>
-      <w:bookmarkStart w:id="34" w:name="_Toc186728689"/>
+      <w:bookmarkStart w:id="34" w:name="_Toc186748021"/>
       <w:r>
         <w:t xml:space="preserve">Figure </w:t>
       </w:r>
@@ -9032,7 +8507,7 @@
       <w:r>
         <w:t xml:space="preserve"> </w:t>
       </w:r>
-      <w:bookmarkStart w:id="35" w:name="_Toc186728710"/>
+      <w:bookmarkStart w:id="35" w:name="_Toc186747980"/>
       <w:r>
         <w:t>Display implementation</w:t>
       </w:r>
@@ -9096,7 +8571,7 @@
         <w:pStyle w:val="Caption"/>
         <w:jc w:val="center"/>
       </w:pPr>
-      <w:bookmarkStart w:id="36" w:name="_Toc186728690"/>
+      <w:bookmarkStart w:id="36" w:name="_Toc186748022"/>
       <w:r>
         <w:t xml:space="preserve">Figure </w:t>
       </w:r>
@@ -9119,19 +8594,9 @@
         <w:fldChar w:fldCharType="end"/>
       </w:r>
       <w:r>
-        <w:t xml:space="preserve"> </w:t>
-      </w:r>
-      <w:proofErr w:type="spellStart"/>
-      <w:r>
-        <w:t>Display</w:t>
-      </w:r>
-      <w:proofErr w:type="gramStart"/>
-      <w:r>
-        <w:t>.h</w:t>
+        <w:t xml:space="preserve"> Display.h</w:t>
       </w:r>
       <w:bookmarkEnd w:id="36"/>
-      <w:proofErr w:type="spellEnd"/>
-      <w:proofErr w:type="gramEnd"/>
     </w:p>
     <w:p>
       <w:r>
@@ -9145,20 +8610,15 @@
       <w:r>
         <w:t xml:space="preserve"> </w:t>
       </w:r>
-      <w:bookmarkStart w:id="37" w:name="_Toc186728711"/>
+      <w:bookmarkStart w:id="37" w:name="_Toc186747981"/>
       <w:r>
         <w:t>Mediator implementation</w:t>
       </w:r>
       <w:bookmarkEnd w:id="37"/>
     </w:p>
     <w:p>
-      <w:proofErr w:type="gramStart"/>
-      <w:r>
-        <w:t>As it</w:t>
-      </w:r>
-      <w:proofErr w:type="gramEnd"/>
-      <w:r>
-        <w:t xml:space="preserve"> was mentioned in previous </w:t>
+      <w:r>
+        <w:t xml:space="preserve">As it was mentioned in previous </w:t>
       </w:r>
       <w:r>
         <w:t>chapters,</w:t>
@@ -9259,7 +8719,7 @@
         <w:pStyle w:val="Caption"/>
         <w:jc w:val="center"/>
       </w:pPr>
-      <w:bookmarkStart w:id="38" w:name="_Toc186728691"/>
+      <w:bookmarkStart w:id="38" w:name="_Toc186748023"/>
       <w:r>
         <w:t xml:space="preserve">Figure </w:t>
       </w:r>
@@ -9282,14 +8742,9 @@
         <w:fldChar w:fldCharType="end"/>
       </w:r>
       <w:r>
-        <w:t xml:space="preserve"> </w:t>
-      </w:r>
-      <w:proofErr w:type="spellStart"/>
-      <w:r>
-        <w:t>Mediator.h</w:t>
+        <w:t xml:space="preserve"> Mediator.h</w:t>
       </w:r>
       <w:bookmarkEnd w:id="38"/>
-      <w:proofErr w:type="spellEnd"/>
     </w:p>
     <w:p>
       <w:pPr>
@@ -9346,7 +8801,7 @@
         <w:pStyle w:val="Caption"/>
         <w:jc w:val="center"/>
       </w:pPr>
-      <w:bookmarkStart w:id="39" w:name="_Toc186728692"/>
+      <w:bookmarkStart w:id="39" w:name="_Toc186748024"/>
       <w:r>
         <w:t xml:space="preserve">Figure </w:t>
       </w:r>
@@ -9369,15 +8824,7 @@
         <w:fldChar w:fldCharType="end"/>
       </w:r>
       <w:r>
-        <w:t xml:space="preserve"> </w:t>
-      </w:r>
-      <w:proofErr w:type="spellStart"/>
-      <w:r>
-        <w:t>get_getter_func</w:t>
-      </w:r>
-      <w:proofErr w:type="spellEnd"/>
-      <w:r>
-        <w:t xml:space="preserve"> function</w:t>
+        <w:t xml:space="preserve"> get_getter_func function</w:t>
       </w:r>
       <w:bookmarkEnd w:id="39"/>
     </w:p>
@@ -9388,7 +8835,7 @@
       <w:r>
         <w:t xml:space="preserve"> </w:t>
       </w:r>
-      <w:bookmarkStart w:id="40" w:name="_Toc186728712"/>
+      <w:bookmarkStart w:id="40" w:name="_Toc186747982"/>
       <w:r>
         <w:t>Software problems</w:t>
       </w:r>
@@ -9436,15 +8883,7 @@
     </w:p>
     <w:p>
       <w:r>
-        <w:t xml:space="preserve">Another inconvenience which made its way to the final product is unreliable control of the status of light in door, which means that door light can be controlled by </w:t>
-      </w:r>
-      <w:proofErr w:type="gramStart"/>
-      <w:r>
-        <w:t>control</w:t>
-      </w:r>
-      <w:proofErr w:type="gramEnd"/>
-      <w:r>
-        <w:t xml:space="preserve"> panel, but it does not work every time, we couldn’t figure out why it happens.</w:t>
+        <w:t>Another inconvenience which made its way to the final product is unreliable control of the status of light in door, which means that door light can be controlled by control panel, but it does not work every time, we couldn’t figure out why it happens.</w:t>
       </w:r>
     </w:p>
     <w:p>
@@ -9456,7 +8895,7 @@
       <w:pPr>
         <w:pStyle w:val="Heading1"/>
       </w:pPr>
-      <w:bookmarkStart w:id="41" w:name="_Toc186728713"/>
+      <w:bookmarkStart w:id="41" w:name="_Toc186747983"/>
       <w:r>
         <w:lastRenderedPageBreak/>
         <w:t>Results</w:t>
@@ -9520,67 +8959,7 @@
           <w:lang w:eastAsia="sk-SK"/>
           <w14:ligatures w14:val="none"/>
         </w:rPr>
-        <w:t xml:space="preserve">Our </w:t>
-      </w:r>
-      <w:proofErr w:type="gramStart"/>
-      <w:r>
-        <w:rPr>
-          <w:rFonts w:eastAsia="Times New Roman" w:cstheme="minorHAnsi"/>
-          <w:kern w:val="0"/>
-          <w:lang w:eastAsia="sk-SK"/>
-          <w14:ligatures w14:val="none"/>
-        </w:rPr>
-        <w:t>main focus</w:t>
-      </w:r>
-      <w:proofErr w:type="gramEnd"/>
-      <w:r>
-        <w:rPr>
-          <w:rFonts w:eastAsia="Times New Roman" w:cstheme="minorHAnsi"/>
-          <w:kern w:val="0"/>
-          <w:lang w:eastAsia="sk-SK"/>
-          <w14:ligatures w14:val="none"/>
-        </w:rPr>
-        <w:t xml:space="preserve"> when designing smart </w:t>
-      </w:r>
-      <w:proofErr w:type="gramStart"/>
-      <w:r>
-        <w:rPr>
-          <w:rFonts w:eastAsia="Times New Roman" w:cstheme="minorHAnsi"/>
-          <w:kern w:val="0"/>
-          <w:lang w:eastAsia="sk-SK"/>
-          <w14:ligatures w14:val="none"/>
-        </w:rPr>
-        <w:t>home</w:t>
-      </w:r>
-      <w:proofErr w:type="gramEnd"/>
-      <w:r>
-        <w:rPr>
-          <w:rFonts w:eastAsia="Times New Roman" w:cstheme="minorHAnsi"/>
-          <w:kern w:val="0"/>
-          <w:lang w:eastAsia="sk-SK"/>
-          <w14:ligatures w14:val="none"/>
-        </w:rPr>
-        <w:t xml:space="preserve"> was on connectivity and ease of controlling individual rooms. We achieved this by incorporating a control panel whilst perceiving ability to control rooms in place. When working on the control panel we focused on making it as intuitive as possible, therefore we used the approach the last action takes effect. This way you don’t have to worry whether the light in a room is turned on or off because you can always </w:t>
-      </w:r>
-      <w:proofErr w:type="gramStart"/>
-      <w:r>
-        <w:rPr>
-          <w:rFonts w:eastAsia="Times New Roman" w:cstheme="minorHAnsi"/>
-          <w:kern w:val="0"/>
-          <w:lang w:eastAsia="sk-SK"/>
-          <w14:ligatures w14:val="none"/>
-        </w:rPr>
-        <w:t>set</w:t>
-      </w:r>
-      <w:proofErr w:type="gramEnd"/>
-      <w:r>
-        <w:rPr>
-          <w:rFonts w:eastAsia="Times New Roman" w:cstheme="minorHAnsi"/>
-          <w:kern w:val="0"/>
-          <w:lang w:eastAsia="sk-SK"/>
-          <w14:ligatures w14:val="none"/>
-        </w:rPr>
-        <w:t xml:space="preserve"> it in a room or in the control panel.</w:t>
+        <w:t>Our main focus when designing smart home was on connectivity and ease of controlling individual rooms. We achieved this by incorporating a control panel whilst perceiving ability to control rooms in place. When working on the control panel we focused on making it as intuitive as possible, therefore we used the approach the last action takes effect. This way you don’t have to worry whether the light in a room is turned on or off because you can always set it in a room or in the control panel.</w:t>
       </w:r>
     </w:p>
     <w:p>
@@ -9628,47 +9007,7 @@
           <w:lang w:eastAsia="sk-SK"/>
           <w14:ligatures w14:val="none"/>
         </w:rPr>
-        <w:t xml:space="preserve">thought about how to route cables a lot, we wanted </w:t>
-      </w:r>
-      <w:proofErr w:type="gramStart"/>
-      <w:r>
-        <w:rPr>
-          <w:rFonts w:eastAsia="Times New Roman"/>
-          <w:kern w:val="0"/>
-          <w:lang w:eastAsia="sk-SK"/>
-          <w14:ligatures w14:val="none"/>
-        </w:rPr>
-        <w:t>simple</w:t>
-      </w:r>
-      <w:proofErr w:type="gramEnd"/>
-      <w:r>
-        <w:rPr>
-          <w:rFonts w:eastAsia="Times New Roman"/>
-          <w:kern w:val="0"/>
-          <w:lang w:eastAsia="sk-SK"/>
-          <w14:ligatures w14:val="none"/>
-        </w:rPr>
-        <w:t xml:space="preserve"> solution, which allows us to make mistakes when routing in terms of length of cables. By making the floor hollow we were able to route all the cables easily while having space for very long cables. Since all the cables are </w:t>
-      </w:r>
-      <w:proofErr w:type="gramStart"/>
-      <w:r>
-        <w:rPr>
-          <w:rFonts w:eastAsia="Times New Roman"/>
-          <w:kern w:val="0"/>
-          <w:lang w:eastAsia="sk-SK"/>
-          <w14:ligatures w14:val="none"/>
-        </w:rPr>
-        <w:t>in</w:t>
-      </w:r>
-      <w:proofErr w:type="gramEnd"/>
-      <w:r>
-        <w:rPr>
-          <w:rFonts w:eastAsia="Times New Roman"/>
-          <w:kern w:val="0"/>
-          <w:lang w:eastAsia="sk-SK"/>
-          <w14:ligatures w14:val="none"/>
-        </w:rPr>
-        <w:t xml:space="preserve"> the floor, we were able to use </w:t>
+        <w:t xml:space="preserve">thought about how to route cables a lot, we wanted simple solution, which allows us to make mistakes when routing in terms of length of cables. By making the floor hollow we were able to route all the cables easily while having space for very long cables. Since all the cables are in the floor, we were able to use </w:t>
       </w:r>
       <w:r>
         <w:rPr>
@@ -9867,7 +9206,7 @@
       <w:pPr>
         <w:pStyle w:val="Heading1"/>
       </w:pPr>
-      <w:bookmarkStart w:id="42" w:name="_Toc186728714"/>
+      <w:bookmarkStart w:id="42" w:name="_Toc186747984"/>
       <w:r>
         <w:lastRenderedPageBreak/>
         <w:t>Discussion</w:t>
@@ -9891,7 +9230,7 @@
       <w:pPr>
         <w:pStyle w:val="Heading2"/>
       </w:pPr>
-      <w:bookmarkStart w:id="43" w:name="_Toc186728715"/>
+      <w:bookmarkStart w:id="43" w:name="_Toc186747985"/>
       <w:r>
         <w:t>Design and results comparison</w:t>
       </w:r>
@@ -9923,7 +9262,7 @@
       <w:pPr>
         <w:pStyle w:val="Heading2"/>
       </w:pPr>
-      <w:bookmarkStart w:id="44" w:name="_Toc186728716"/>
+      <w:bookmarkStart w:id="44" w:name="_Toc186747986"/>
       <w:r>
         <w:t>Technical limitations</w:t>
       </w:r>
@@ -9938,7 +9277,7 @@
       <w:pPr>
         <w:pStyle w:val="Heading2"/>
       </w:pPr>
-      <w:bookmarkStart w:id="45" w:name="_Toc186728717"/>
+      <w:bookmarkStart w:id="45" w:name="_Toc186747987"/>
       <w:r>
         <w:t>Retrospective</w:t>
       </w:r>
@@ -9993,7 +9332,7 @@
       <w:pPr>
         <w:pStyle w:val="Heading2"/>
       </w:pPr>
-      <w:bookmarkStart w:id="46" w:name="_Toc186728718"/>
+      <w:bookmarkStart w:id="46" w:name="_Toc186747988"/>
       <w:r>
         <w:t>Discussion conclusion</w:t>
       </w:r>
@@ -10009,7 +9348,7 @@
       <w:pPr>
         <w:pStyle w:val="Heading1"/>
       </w:pPr>
-      <w:bookmarkStart w:id="47" w:name="_Toc186728719"/>
+      <w:bookmarkStart w:id="47" w:name="_Toc186747989"/>
       <w:r>
         <w:lastRenderedPageBreak/>
         <w:t>Conclusion</w:t>
@@ -10023,15 +9362,7 @@
     </w:p>
     <w:p>
       <w:r>
-        <w:t xml:space="preserve">Moreover, PWM can be utilized for adjustment of color or brightness of LED, while transistor can be used as switches and amplifiers of current. Printed circuit boards (PCB) are a practical option for placing circuitry, while capacitors </w:t>
-      </w:r>
-      <w:proofErr w:type="gramStart"/>
-      <w:r>
-        <w:t>are able to</w:t>
-      </w:r>
-      <w:proofErr w:type="gramEnd"/>
-      <w:r>
-        <w:t xml:space="preserve"> reduce signal distortion.</w:t>
+        <w:t>Moreover, PWM can be utilized for adjustment of color or brightness of LED, while transistor can be used as switches and amplifiers of current. Printed circuit boards (PCB) are a practical option for placing circuitry, while capacitors are able to reduce signal distortion.</w:t>
       </w:r>
     </w:p>
     <w:p>
@@ -10048,15 +9379,7 @@
         <w:t>served as</w:t>
       </w:r>
       <w:r>
-        <w:t xml:space="preserve"> </w:t>
-      </w:r>
-      <w:proofErr w:type="gramStart"/>
-      <w:r>
-        <w:t>essential</w:t>
-      </w:r>
-      <w:proofErr w:type="gramEnd"/>
-      <w:r>
-        <w:t xml:space="preserve"> inspiration during the development of a menu structure.  </w:t>
+        <w:t xml:space="preserve"> essential inspiration during the development of a menu structure.  </w:t>
       </w:r>
     </w:p>
     <w:p>
@@ -10072,15 +9395,7 @@
         <w:t>the development</w:t>
       </w:r>
       <w:r>
-        <w:t xml:space="preserve"> of a technical project encompassing various aspects, while acquiring new knowledge and skills. Amongst newly acquired skills </w:t>
-      </w:r>
-      <w:proofErr w:type="gramStart"/>
-      <w:r>
-        <w:t>are:</w:t>
-      </w:r>
-      <w:proofErr w:type="gramEnd"/>
-      <w:r>
-        <w:t xml:space="preserve"> 3D design, circuit design, improved soldering, improved coding abilities and many more. </w:t>
+        <w:t xml:space="preserve"> of a technical project encompassing various aspects, while acquiring new knowledge and skills. Amongst newly acquired skills are: 3D design, circuit design, improved soldering, improved coding abilities and many more. </w:t>
       </w:r>
     </w:p>
     <w:p>
@@ -10097,21 +9412,13 @@
         <w:t>them</w:t>
       </w:r>
       <w:r>
-        <w:t xml:space="preserve"> </w:t>
-      </w:r>
-      <w:proofErr w:type="gramStart"/>
-      <w:r>
-        <w:t>with the dynamic</w:t>
-      </w:r>
-      <w:proofErr w:type="gramEnd"/>
-      <w:r>
-        <w:t xml:space="preserve"> in a project group. </w:t>
+        <w:t xml:space="preserve"> with the dynamic in a project group. </w:t>
       </w:r>
       <w:r>
         <w:t>The contributions of each member are shown in a table in Appendix 8.12.</w:t>
       </w:r>
     </w:p>
-    <w:bookmarkStart w:id="48" w:name="_Toc186728720" w:displacedByCustomXml="next"/>
+    <w:bookmarkStart w:id="48" w:name="_Toc186747990" w:displacedByCustomXml="next"/>
     <w:sdt>
       <w:sdtPr>
         <w:rPr>
@@ -10168,7 +9475,6 @@
               <w:r>
                 <w:rPr>
                   <w:noProof/>
-                  <w:lang w:val="de-DE"/>
                 </w:rPr>
                 <w:t xml:space="preserve">Alam, M. R., Reaz, M. B., &amp; Ali, M. A. (2012). </w:t>
               </w:r>
@@ -10343,15 +9649,8 @@
               <w:r>
                 <w:rPr>
                   <w:noProof/>
-                  <w:lang w:val="de-DE"/>
                 </w:rPr>
-                <w:t xml:space="preserve">Schratz, M., Christine, G., Struhs, T. J., &amp; Gray, K. (2016). </w:t>
-              </w:r>
-              <w:r>
-                <w:rPr>
-                  <w:noProof/>
-                </w:rPr>
-                <w:t xml:space="preserve">A New Way to See the Light: Improving Light Quality with Cost-Effective LED Technology. </w:t>
+                <w:t xml:space="preserve">Schratz, M., Christine, G., Struhs, T. J., &amp; Gray, K. (2016). A New Way to See the Light: Improving Light Quality with Cost-Effective LED Technology. </w:t>
               </w:r>
               <w:r>
                 <w:rPr>
@@ -10543,7 +9842,7 @@
       <w:pPr>
         <w:pStyle w:val="Heading1"/>
       </w:pPr>
-      <w:bookmarkStart w:id="49" w:name="_Toc186728721"/>
+      <w:bookmarkStart w:id="49" w:name="_Toc186747991"/>
       <w:r>
         <w:lastRenderedPageBreak/>
         <w:t>Appendices</w:t>
@@ -10554,7 +9853,7 @@
       <w:pPr>
         <w:pStyle w:val="Heading2"/>
       </w:pPr>
-      <w:bookmarkStart w:id="50" w:name="_Toc186728722"/>
+      <w:bookmarkStart w:id="50" w:name="_Toc186747992"/>
       <w:r>
         <w:t>Main PCB</w:t>
       </w:r>
@@ -10626,7 +9925,7 @@
       <w:pPr>
         <w:pStyle w:val="Heading2"/>
       </w:pPr>
-      <w:bookmarkStart w:id="51" w:name="_Toc186728723"/>
+      <w:bookmarkStart w:id="51" w:name="_Toc186747993"/>
       <w:r>
         <w:lastRenderedPageBreak/>
         <w:t>Main board schematic</w:t>
@@ -10690,12 +9989,10 @@
         <w:ind w:firstLine="0"/>
         <w:jc w:val="left"/>
       </w:pPr>
-      <w:bookmarkStart w:id="52" w:name="_Toc186728724"/>
       <w:r>
         <w:lastRenderedPageBreak/>
         <w:t>Control panel PCB</w:t>
       </w:r>
-      <w:bookmarkEnd w:id="52"/>
       <w:r>
         <w:rPr>
           <w:noProof/>
@@ -10757,12 +10054,12 @@
       <w:pPr>
         <w:pStyle w:val="Heading2"/>
       </w:pPr>
-      <w:bookmarkStart w:id="53" w:name="_Toc186728725"/>
+      <w:bookmarkStart w:id="52" w:name="_Toc186747994"/>
       <w:r>
         <w:lastRenderedPageBreak/>
         <w:t>Control panel board schematic</w:t>
       </w:r>
-      <w:bookmarkEnd w:id="53"/>
+      <w:bookmarkEnd w:id="52"/>
     </w:p>
     <w:p>
       <w:pPr>
@@ -10823,33 +10120,23 @@
       <w:pPr>
         <w:pStyle w:val="Heading2"/>
       </w:pPr>
-      <w:bookmarkStart w:id="54" w:name="_Toc186728726"/>
-      <w:r>
-        <w:lastRenderedPageBreak/>
-        <w:t>Base drawing</w:t>
-      </w:r>
-      <w:bookmarkEnd w:id="54"/>
-    </w:p>
-    <w:p>
-      <w:pPr>
-        <w:ind w:firstLine="0"/>
-      </w:pPr>
+      <w:bookmarkStart w:id="53" w:name="_Toc186747995"/>
       <w:r>
         <w:rPr>
           <w:noProof/>
         </w:rPr>
         <w:lastRenderedPageBreak/>
         <w:drawing>
-          <wp:anchor distT="0" distB="0" distL="114300" distR="114300" simplePos="0" relativeHeight="251658240" behindDoc="0" locked="0" layoutInCell="1" allowOverlap="1" wp14:anchorId="5516D049" wp14:editId="557B6D4E">
+          <wp:anchor distT="0" distB="0" distL="114300" distR="114300" simplePos="0" relativeHeight="251658240" behindDoc="0" locked="0" layoutInCell="1" allowOverlap="1" wp14:anchorId="5516D049" wp14:editId="5AEE50AC">
             <wp:simplePos x="0" y="0"/>
-            <wp:positionH relativeFrom="column">
+            <wp:positionH relativeFrom="margin">
               <wp:align>left</wp:align>
             </wp:positionH>
             <wp:positionV relativeFrom="paragraph">
-              <wp:posOffset>0</wp:posOffset>
+              <wp:posOffset>1558290</wp:posOffset>
             </wp:positionV>
-            <wp:extent cx="8534278" cy="6127898"/>
-            <wp:effectExtent l="2858" t="0" r="3492" b="3493"/>
+            <wp:extent cx="8054975" cy="5783580"/>
+            <wp:effectExtent l="0" t="7302" r="0" b="0"/>
             <wp:wrapSquare wrapText="bothSides"/>
             <wp:docPr id="932013362" name="Picture 1" descr="A blueprint of a building&#10;&#10;Description automatically generated"/>
             <wp:cNvGraphicFramePr>
@@ -10877,7 +10164,7 @@
                   <pic:spPr>
                     <a:xfrm rot="5400000">
                       <a:off x="0" y="0"/>
-                      <a:ext cx="8534278" cy="6127898"/>
+                      <a:ext cx="8054975" cy="5783580"/>
                     </a:xfrm>
                     <a:prstGeom prst="rect">
                       <a:avLst/>
@@ -10895,17 +10182,26 @@
           </wp:anchor>
         </w:drawing>
       </w:r>
+      <w:r>
+        <w:t>Base drawing</w:t>
+      </w:r>
+      <w:bookmarkEnd w:id="53"/>
     </w:p>
     <w:p>
       <w:pPr>
+        <w:ind w:firstLine="0"/>
+      </w:pPr>
+    </w:p>
+    <w:p>
+      <w:pPr>
         <w:pStyle w:val="Heading2"/>
       </w:pPr>
-      <w:bookmarkStart w:id="55" w:name="_Toc186728727"/>
+      <w:bookmarkStart w:id="54" w:name="_Toc186747996"/>
       <w:r>
         <w:lastRenderedPageBreak/>
         <w:t>Button casing drawing</w:t>
       </w:r>
-      <w:bookmarkEnd w:id="55"/>
+      <w:bookmarkEnd w:id="54"/>
     </w:p>
     <w:p>
       <w:pPr>
@@ -10986,12 +10282,12 @@
       <w:pPr>
         <w:pStyle w:val="Heading2"/>
       </w:pPr>
-      <w:bookmarkStart w:id="56" w:name="_Toc186728728"/>
+      <w:bookmarkStart w:id="55" w:name="_Toc186747997"/>
       <w:r>
         <w:lastRenderedPageBreak/>
         <w:t>Calculations</w:t>
       </w:r>
-      <w:bookmarkEnd w:id="56"/>
+      <w:bookmarkEnd w:id="55"/>
     </w:p>
     <w:p>
       <w:pPr>
@@ -13761,12 +13057,12 @@
       <w:pPr>
         <w:pStyle w:val="Heading2"/>
       </w:pPr>
-      <w:bookmarkStart w:id="57" w:name="_Toc186728729"/>
+      <w:bookmarkStart w:id="56" w:name="_Toc186747998"/>
       <w:r>
         <w:lastRenderedPageBreak/>
         <w:t>Pinout</w:t>
       </w:r>
-      <w:bookmarkEnd w:id="57"/>
+      <w:bookmarkEnd w:id="56"/>
     </w:p>
     <w:p>
       <w:pPr>
@@ -13777,7 +13073,7 @@
           <w:noProof/>
         </w:rPr>
         <w:drawing>
-          <wp:inline distT="0" distB="0" distL="0" distR="0" wp14:anchorId="7B36F11D" wp14:editId="01659569">
+          <wp:inline distT="0" distB="0" distL="0" distR="0" wp14:anchorId="7B36F11D" wp14:editId="744AAA9B">
             <wp:extent cx="5768340" cy="6154420"/>
             <wp:effectExtent l="0" t="0" r="3810" b="0"/>
             <wp:docPr id="2134183089" name="Picture 1" descr="A circuit board with labels&#10;&#10;Description automatically generated"/>
@@ -13840,12 +13136,12 @@
       <w:pPr>
         <w:pStyle w:val="Heading2"/>
       </w:pPr>
-      <w:bookmarkStart w:id="58" w:name="_Toc186728730"/>
+      <w:bookmarkStart w:id="57" w:name="_Toc186747999"/>
       <w:r>
         <w:lastRenderedPageBreak/>
         <w:t>Wiring table for pin header connectors</w:t>
       </w:r>
-      <w:bookmarkEnd w:id="58"/>
+      <w:bookmarkEnd w:id="57"/>
     </w:p>
     <w:p/>
     <w:tbl>
@@ -15192,11 +14488,11 @@
         <w:lastRenderedPageBreak/>
         <w:t xml:space="preserve"> </w:t>
       </w:r>
-      <w:bookmarkStart w:id="59" w:name="_Toc186728731"/>
+      <w:bookmarkStart w:id="58" w:name="_Toc186748000"/>
       <w:r>
         <w:t>Wiring table for connecting Control panel to main PCB</w:t>
       </w:r>
-      <w:bookmarkEnd w:id="59"/>
+      <w:bookmarkEnd w:id="58"/>
     </w:p>
     <w:tbl>
       <w:tblPr>
@@ -15980,21 +15276,21 @@
       <w:r>
         <w:t xml:space="preserve"> </w:t>
       </w:r>
-      <w:bookmarkStart w:id="60" w:name="_Toc186728732"/>
+      <w:bookmarkStart w:id="59" w:name="_Toc186748001"/>
       <w:r>
         <w:t>Project budget</w:t>
       </w:r>
-      <w:bookmarkEnd w:id="60"/>
+      <w:bookmarkEnd w:id="59"/>
     </w:p>
     <w:p>
       <w:pPr>
         <w:pStyle w:val="Heading3"/>
       </w:pPr>
-      <w:bookmarkStart w:id="61" w:name="_Toc186728733"/>
+      <w:bookmarkStart w:id="60" w:name="_Toc186748002"/>
       <w:r>
         <w:t>Budget table</w:t>
       </w:r>
-      <w:bookmarkEnd w:id="61"/>
+      <w:bookmarkEnd w:id="60"/>
     </w:p>
     <w:tbl>
       <w:tblPr>
@@ -17551,7 +16847,7 @@
       <w:r>
         <w:t xml:space="preserve"> </w:t>
       </w:r>
-      <w:bookmarkStart w:id="62" w:name="_Toc186728734"/>
+      <w:bookmarkStart w:id="61" w:name="_Toc186748003"/>
       <w:r>
         <w:t xml:space="preserve">Datasheets </w:t>
       </w:r>
@@ -17559,14 +16855,9 @@
         <w:t>of</w:t>
       </w:r>
       <w:r>
-        <w:t xml:space="preserve"> the </w:t>
-      </w:r>
-      <w:proofErr w:type="gramStart"/>
-      <w:r>
-        <w:t>ordered components</w:t>
-      </w:r>
-      <w:bookmarkEnd w:id="62"/>
-      <w:proofErr w:type="gramEnd"/>
+        <w:t xml:space="preserve"> the ordered components</w:t>
+      </w:r>
+      <w:bookmarkEnd w:id="61"/>
     </w:p>
     <w:tbl>
       <w:tblPr>
@@ -18294,11 +17585,11 @@
         <w:lastRenderedPageBreak/>
         <w:t xml:space="preserve"> </w:t>
       </w:r>
-      <w:bookmarkStart w:id="63" w:name="_Toc186728735"/>
+      <w:bookmarkStart w:id="62" w:name="_Toc186748004"/>
       <w:r>
         <w:t>Contributions</w:t>
       </w:r>
-      <w:bookmarkEnd w:id="63"/>
+      <w:bookmarkEnd w:id="62"/>
     </w:p>
     <w:tbl>
       <w:tblPr>
@@ -18623,31 +17914,7 @@
                 <w:lang w:eastAsia="sk-SK"/>
                 <w14:ligatures w14:val="none"/>
               </w:rPr>
-              <w:t xml:space="preserve">Room 1 </w:t>
-            </w:r>
-            <w:proofErr w:type="spellStart"/>
-            <w:r>
-              <w:rPr>
-                <w:rFonts w:ascii="Calibri" w:eastAsia="Times New Roman" w:hAnsi="Calibri" w:cs="Calibri"/>
-                <w:color w:val="000000"/>
-                <w:kern w:val="0"/>
-                <w:sz w:val="22"/>
-                <w:lang w:eastAsia="sk-SK"/>
-                <w14:ligatures w14:val="none"/>
-              </w:rPr>
-              <w:t>KiCad</w:t>
-            </w:r>
-            <w:proofErr w:type="spellEnd"/>
-            <w:r>
-              <w:rPr>
-                <w:rFonts w:ascii="Calibri" w:eastAsia="Times New Roman" w:hAnsi="Calibri" w:cs="Calibri"/>
-                <w:color w:val="000000"/>
-                <w:kern w:val="0"/>
-                <w:sz w:val="22"/>
-                <w:lang w:eastAsia="sk-SK"/>
-                <w14:ligatures w14:val="none"/>
-              </w:rPr>
-              <w:t xml:space="preserve"> schematic</w:t>
+              <w:t>Room 1 KiCad schematic</w:t>
             </w:r>
           </w:p>
         </w:tc>
@@ -18775,31 +18042,7 @@
                 <w:lang w:eastAsia="sk-SK"/>
                 <w14:ligatures w14:val="none"/>
               </w:rPr>
-              <w:t xml:space="preserve">Room 2 </w:t>
-            </w:r>
-            <w:proofErr w:type="spellStart"/>
-            <w:r>
-              <w:rPr>
-                <w:rFonts w:ascii="Calibri" w:eastAsia="Times New Roman" w:hAnsi="Calibri" w:cs="Calibri"/>
-                <w:color w:val="000000"/>
-                <w:kern w:val="0"/>
-                <w:sz w:val="22"/>
-                <w:lang w:eastAsia="sk-SK"/>
-                <w14:ligatures w14:val="none"/>
-              </w:rPr>
-              <w:t>KiCad</w:t>
-            </w:r>
-            <w:proofErr w:type="spellEnd"/>
-            <w:r>
-              <w:rPr>
-                <w:rFonts w:ascii="Calibri" w:eastAsia="Times New Roman" w:hAnsi="Calibri" w:cs="Calibri"/>
-                <w:color w:val="000000"/>
-                <w:kern w:val="0"/>
-                <w:sz w:val="22"/>
-                <w:lang w:eastAsia="sk-SK"/>
-                <w14:ligatures w14:val="none"/>
-              </w:rPr>
-              <w:t xml:space="preserve"> schematic</w:t>
+              <w:t>Room 2 KiCad schematic</w:t>
             </w:r>
           </w:p>
         </w:tc>
@@ -18927,31 +18170,7 @@
                 <w:lang w:eastAsia="sk-SK"/>
                 <w14:ligatures w14:val="none"/>
               </w:rPr>
-              <w:t xml:space="preserve">Room 3 </w:t>
-            </w:r>
-            <w:proofErr w:type="spellStart"/>
-            <w:r>
-              <w:rPr>
-                <w:rFonts w:ascii="Calibri" w:eastAsia="Times New Roman" w:hAnsi="Calibri" w:cs="Calibri"/>
-                <w:color w:val="000000"/>
-                <w:kern w:val="0"/>
-                <w:sz w:val="22"/>
-                <w:lang w:eastAsia="sk-SK"/>
-                <w14:ligatures w14:val="none"/>
-              </w:rPr>
-              <w:t>KiCad</w:t>
-            </w:r>
-            <w:proofErr w:type="spellEnd"/>
-            <w:r>
-              <w:rPr>
-                <w:rFonts w:ascii="Calibri" w:eastAsia="Times New Roman" w:hAnsi="Calibri" w:cs="Calibri"/>
-                <w:color w:val="000000"/>
-                <w:kern w:val="0"/>
-                <w:sz w:val="22"/>
-                <w:lang w:eastAsia="sk-SK"/>
-                <w14:ligatures w14:val="none"/>
-              </w:rPr>
-              <w:t xml:space="preserve"> schematic</w:t>
+              <w:t>Room 3 KiCad schematic</w:t>
             </w:r>
           </w:p>
         </w:tc>
@@ -19079,31 +18298,7 @@
                 <w:lang w:eastAsia="sk-SK"/>
                 <w14:ligatures w14:val="none"/>
               </w:rPr>
-              <w:t xml:space="preserve">Door </w:t>
-            </w:r>
-            <w:proofErr w:type="spellStart"/>
-            <w:r>
-              <w:rPr>
-                <w:rFonts w:ascii="Calibri" w:eastAsia="Times New Roman" w:hAnsi="Calibri" w:cs="Calibri"/>
-                <w:color w:val="000000"/>
-                <w:kern w:val="0"/>
-                <w:sz w:val="22"/>
-                <w:lang w:eastAsia="sk-SK"/>
-                <w14:ligatures w14:val="none"/>
-              </w:rPr>
-              <w:t>KiCad</w:t>
-            </w:r>
-            <w:proofErr w:type="spellEnd"/>
-            <w:r>
-              <w:rPr>
-                <w:rFonts w:ascii="Calibri" w:eastAsia="Times New Roman" w:hAnsi="Calibri" w:cs="Calibri"/>
-                <w:color w:val="000000"/>
-                <w:kern w:val="0"/>
-                <w:sz w:val="22"/>
-                <w:lang w:eastAsia="sk-SK"/>
-                <w14:ligatures w14:val="none"/>
-              </w:rPr>
-              <w:t xml:space="preserve"> schematic</w:t>
+              <w:t>Door KiCad schematic</w:t>
             </w:r>
           </w:p>
         </w:tc>
@@ -19344,31 +18539,7 @@
                 <w:lang w:eastAsia="sk-SK"/>
                 <w14:ligatures w14:val="none"/>
               </w:rPr>
-              <w:t xml:space="preserve">Whole </w:t>
-            </w:r>
-            <w:proofErr w:type="spellStart"/>
-            <w:r>
-              <w:rPr>
-                <w:rFonts w:ascii="Calibri" w:eastAsia="Times New Roman" w:hAnsi="Calibri" w:cs="Calibri"/>
-                <w:color w:val="000000"/>
-                <w:kern w:val="0"/>
-                <w:sz w:val="22"/>
-                <w:lang w:eastAsia="sk-SK"/>
-                <w14:ligatures w14:val="none"/>
-              </w:rPr>
-              <w:t>KiCad</w:t>
-            </w:r>
-            <w:proofErr w:type="spellEnd"/>
-            <w:r>
-              <w:rPr>
-                <w:rFonts w:ascii="Calibri" w:eastAsia="Times New Roman" w:hAnsi="Calibri" w:cs="Calibri"/>
-                <w:color w:val="000000"/>
-                <w:kern w:val="0"/>
-                <w:sz w:val="22"/>
-                <w:lang w:eastAsia="sk-SK"/>
-                <w14:ligatures w14:val="none"/>
-              </w:rPr>
-              <w:t xml:space="preserve"> schematic</w:t>
+              <w:t>Whole KiCad schematic</w:t>
             </w:r>
           </w:p>
         </w:tc>
@@ -24949,17 +24120,19 @@
     <w:rsidRoot w:val="00D3252B"/>
     <w:rsid w:val="000B10F9"/>
     <w:rsid w:val="00116E12"/>
+    <w:rsid w:val="001E56AE"/>
     <w:rsid w:val="00236FFC"/>
     <w:rsid w:val="0030585B"/>
     <w:rsid w:val="003313E8"/>
+    <w:rsid w:val="00364420"/>
     <w:rsid w:val="003E3C40"/>
     <w:rsid w:val="00466FD8"/>
     <w:rsid w:val="004B4D80"/>
     <w:rsid w:val="004C0CEE"/>
-    <w:rsid w:val="004D4EBE"/>
     <w:rsid w:val="00504A6A"/>
     <w:rsid w:val="00684202"/>
     <w:rsid w:val="00746F96"/>
+    <w:rsid w:val="00830797"/>
     <w:rsid w:val="00A76213"/>
     <w:rsid w:val="00AA1368"/>
     <w:rsid w:val="00B94EA3"/>
@@ -25775,7 +24948,7 @@
     <b:Title>A Review of Smart Homes—Past, Present, and Future</b:Title>
     <b:Year>2012</b:Year>
     <b:Publisher>IEEE</b:Publisher>
-    <b:RefOrder>4</b:RefOrder>
+    <b:RefOrder>5</b:RefOrder>
   </b:Source>
   <b:Source>
     <b:Tag>Ard21</b:Tag>
@@ -25789,7 +24962,7 @@
     <b:Title>Arduino Nano pinout</b:Title>
     <b:Year>2021</b:Year>
     <b:Publisher>Arduino cc</b:Publisher>
-    <b:RefOrder>6</b:RefOrder>
+    <b:RefOrder>7</b:RefOrder>
   </b:Source>
   <b:Source>
     <b:Tag>Atm15</b:Tag>
@@ -25804,7 +24977,7 @@
     <b:Year>2015</b:Year>
     <b:City>San Jose</b:City>
     <b:Publisher>Atmel Corporation</b:Publisher>
-    <b:RefOrder>5</b:RefOrder>
+    <b:RefOrder>6</b:RefOrder>
   </b:Source>
   <b:Source>
     <b:Tag>W3S</b:Tag>
@@ -25822,7 +24995,7 @@
     </b:Author>
     <b:InternetSiteTitle>W3Schools</b:InternetSiteTitle>
     <b:URL>https://www.w3schools.com/c/c_structs.php</b:URL>
-    <b:RefOrder>8</b:RefOrder>
+    <b:RefOrder>9</b:RefOrder>
   </b:Source>
   <b:Source>
     <b:Tag>W3S1</b:Tag>
@@ -25840,7 +25013,7 @@
     <b:Title>C enums</b:Title>
     <b:InternetSiteTitle>W3Schools</b:InternetSiteTitle>
     <b:URL>https://www.w3schools.com/c/c_enums.php</b:URL>
-    <b:RefOrder>9</b:RefOrder>
+    <b:RefOrder>10</b:RefOrder>
   </b:Source>
   <b:Source>
     <b:Tag>Tut</b:Tag>
@@ -25858,7 +25031,7 @@
     <b:Title>C unions</b:Title>
     <b:InternetSiteTitle>TutorialsPoint</b:InternetSiteTitle>
     <b:URL>https://www.tutorialspoint.com/cprogramming/c_unions.htm</b:URL>
-    <b:RefOrder>10</b:RefOrder>
+    <b:RefOrder>11</b:RefOrder>
   </b:Source>
   <b:Source>
     <b:Tag>W3S2</b:Tag>
@@ -25876,7 +25049,7 @@
     <b:Title>C switch</b:Title>
     <b:InternetSiteTitle>W3Schools</b:InternetSiteTitle>
     <b:URL>https://www.w3schools.com/c/c_switch.php</b:URL>
-    <b:RefOrder>11</b:RefOrder>
+    <b:RefOrder>12</b:RefOrder>
   </b:Source>
   <b:Source>
     <b:Tag>Rob10</b:Tag>
@@ -25897,7 +25070,7 @@
     <b:Year>2010</b:Year>
     <b:Month>December</b:Month>
     <b:URL>https://github.com/ratkins/RGBConverter</b:URL>
-    <b:RefOrder>7</b:RefOrder>
+    <b:RefOrder>8</b:RefOrder>
   </b:Source>
   <b:Source>
     <b:Tag>Zie21</b:Tag>
@@ -25970,7 +25143,7 @@
         </b:NameList>
       </b:Author>
     </b:Author>
-    <b:RefOrder>12</b:RefOrder>
+    <b:RefOrder>4</b:RefOrder>
   </b:Source>
   <b:Source>
     <b:Tag>Lal06</b:Tag>
@@ -26029,7 +25202,7 @@
 </file>
 
 <file path=customXml/itemProps2.xml><?xml version="1.0" encoding="utf-8"?>
-<ds:datastoreItem xmlns:ds="http://schemas.openxmlformats.org/officeDocument/2006/customXml" ds:itemID="{52FF692B-FBD4-46E6-9F9E-C62592D28275}">
+<ds:datastoreItem xmlns:ds="http://schemas.openxmlformats.org/officeDocument/2006/customXml" ds:itemID="{5B45FABA-10C9-488B-9E4B-549D44B61CB3}">
   <ds:schemaRefs>
     <ds:schemaRef ds:uri="http://schemas.openxmlformats.org/officeDocument/2006/bibliography"/>
   </ds:schemaRefs>

</xml_diff>